<commit_message>
Update CV resource as to have etions of the work @BNP
</commit_message>
<xml_diff>
--- a/Resources/files/Curriculum Vitae.docx
+++ b/Resources/files/Curriculum Vitae.docx
@@ -1,6 +1,6 @@
 
 <file path=word/document.xml><?xml version="1.0" encoding="utf-8"?>
-<w:document xmlns:wpc="http://schemas.microsoft.com/office/word/2010/wordprocessingCanvas" xmlns:cx="http://schemas.microsoft.com/office/drawing/2014/chartex" xmlns:cx1="http://schemas.microsoft.com/office/drawing/2015/9/8/chartex" xmlns:cx2="http://schemas.microsoft.com/office/drawing/2015/10/21/chartex" xmlns:cx3="http://schemas.microsoft.com/office/drawing/2016/5/9/chartex" xmlns:cx4="http://schemas.microsoft.com/office/drawing/2016/5/10/chartex" xmlns:cx5="http://schemas.microsoft.com/office/drawing/2016/5/11/chartex" xmlns:cx6="http://schemas.microsoft.com/office/drawing/2016/5/12/chartex" xmlns:cx7="http://schemas.microsoft.com/office/drawing/2016/5/13/chartex" xmlns:cx8="http://schemas.microsoft.com/office/drawing/2016/5/14/chartex" xmlns:mc="http://schemas.openxmlformats.org/markup-compatibility/2006" xmlns:aink="http://schemas.microsoft.com/office/drawing/2016/ink" xmlns:am3d="http://schemas.microsoft.com/office/drawing/2017/model3d" xmlns:o="urn:schemas-microsoft-com:office:office" xmlns:r="http://schemas.openxmlformats.org/officeDocument/2006/relationships" xmlns:m="http://schemas.openxmlformats.org/officeDocument/2006/math" xmlns:v="urn:schemas-microsoft-com:vml" xmlns:wp14="http://schemas.microsoft.com/office/word/2010/wordprocessingDrawing" xmlns:wp="http://schemas.openxmlformats.org/drawingml/2006/wordprocessingDrawing" xmlns:w10="urn:schemas-microsoft-com:office:word" xmlns:w="http://schemas.openxmlformats.org/wordprocessingml/2006/main" xmlns:w14="http://schemas.microsoft.com/office/word/2010/wordml" xmlns:w15="http://schemas.microsoft.com/office/word/2012/wordml" xmlns:w16cex="http://schemas.microsoft.com/office/word/2018/wordml/cex" xmlns:w16cid="http://schemas.microsoft.com/office/word/2016/wordml/cid" xmlns:w16="http://schemas.microsoft.com/office/word/2018/wordml" xmlns:w16se="http://schemas.microsoft.com/office/word/2015/wordml/symex" xmlns:wpg="http://schemas.microsoft.com/office/word/2010/wordprocessingGroup" xmlns:wpi="http://schemas.microsoft.com/office/word/2010/wordprocessingInk" xmlns:wne="http://schemas.microsoft.com/office/word/2006/wordml" xmlns:wps="http://schemas.microsoft.com/office/word/2010/wordprocessingShape" mc:Ignorable="w14 w15 w16se w16cid w16 w16cex wp14">
+<w:document xmlns:wpc="http://schemas.microsoft.com/office/word/2010/wordprocessingCanvas" xmlns:cx="http://schemas.microsoft.com/office/drawing/2014/chartex" xmlns:cx1="http://schemas.microsoft.com/office/drawing/2015/9/8/chartex" xmlns:cx2="http://schemas.microsoft.com/office/drawing/2015/10/21/chartex" xmlns:cx3="http://schemas.microsoft.com/office/drawing/2016/5/9/chartex" xmlns:cx4="http://schemas.microsoft.com/office/drawing/2016/5/10/chartex" xmlns:cx5="http://schemas.microsoft.com/office/drawing/2016/5/11/chartex" xmlns:cx6="http://schemas.microsoft.com/office/drawing/2016/5/12/chartex" xmlns:cx7="http://schemas.microsoft.com/office/drawing/2016/5/13/chartex" xmlns:cx8="http://schemas.microsoft.com/office/drawing/2016/5/14/chartex" xmlns:mc="http://schemas.openxmlformats.org/markup-compatibility/2006" xmlns:aink="http://schemas.microsoft.com/office/drawing/2016/ink" xmlns:am3d="http://schemas.microsoft.com/office/drawing/2017/model3d" xmlns:o="urn:schemas-microsoft-com:office:office" xmlns:r="http://schemas.openxmlformats.org/officeDocument/2006/relationships" xmlns:m="http://schemas.openxmlformats.org/officeDocument/2006/math" xmlns:v="urn:schemas-microsoft-com:vml" xmlns:wp14="http://schemas.microsoft.com/office/word/2010/wordprocessingDrawing" xmlns:wp="http://schemas.openxmlformats.org/drawingml/2006/wordprocessingDrawing" xmlns:w10="urn:schemas-microsoft-com:office:word" xmlns:w="http://schemas.openxmlformats.org/wordprocessingml/2006/main" xmlns:w14="http://schemas.microsoft.com/office/word/2010/wordml" xmlns:w15="http://schemas.microsoft.com/office/word/2012/wordml" xmlns:w16cex="http://schemas.microsoft.com/office/word/2018/wordml/cex" xmlns:w16cid="http://schemas.microsoft.com/office/word/2016/wordml/cid" xmlns:w16="http://schemas.microsoft.com/office/word/2018/wordml" xmlns:w16sdtdh="http://schemas.microsoft.com/office/word/2020/wordml/sdtdatahash" xmlns:w16se="http://schemas.microsoft.com/office/word/2015/wordml/symex" xmlns:wpg="http://schemas.microsoft.com/office/word/2010/wordprocessingGroup" xmlns:wpi="http://schemas.microsoft.com/office/word/2010/wordprocessingInk" xmlns:wne="http://schemas.microsoft.com/office/word/2006/wordml" xmlns:wps="http://schemas.microsoft.com/office/word/2010/wordprocessingShape" mc:Ignorable="w14 w15 w16se w16cid w16 w16cex w16sdtdh wp14">
   <w:body>
     <w:tbl>
       <w:tblPr>
@@ -363,24 +363,39 @@
               </w:rPr>
             </w:pPr>
             <w:hyperlink r:id="rId8" w:history="1">
+              <w:proofErr w:type="spellStart"/>
               <w:r>
                 <w:rPr>
                   <w:rStyle w:val="Hyperlink"/>
-                  <w:rFonts w:ascii="AppleSystemUIFont" w:hAnsi="AppleSystemUIFont" w:cs="AppleSystemUIFont"/>
-                  <w:sz w:val="26"/>
-                  <w:szCs w:val="26"/>
-                  <w:lang w:val="en-GB"/>
                 </w:rPr>
-                <w:t>https://halonsoluis.github.io/portfolio/</w:t>
+                <w:t>halonso.dev</w:t>
+              </w:r>
+              <w:proofErr w:type="spellEnd"/>
+              <w:r>
+                <w:rPr>
+                  <w:rStyle w:val="Hyperlink"/>
+                </w:rPr>
+                <w:t>/</w:t>
+              </w:r>
+              <w:r>
+                <w:rPr>
+                  <w:rStyle w:val="Hyperlink"/>
+                </w:rPr>
+                <w:t>pro</w:t>
+              </w:r>
+              <w:r>
+                <w:rPr>
+                  <w:rStyle w:val="Hyperlink"/>
+                </w:rPr>
+                <w:t>j</w:t>
+              </w:r>
+              <w:r>
+                <w:rPr>
+                  <w:rStyle w:val="Hyperlink"/>
+                </w:rPr>
+                <w:t>ects</w:t>
               </w:r>
             </w:hyperlink>
-            <w:r>
-              <w:rPr>
-                <w:sz w:val="28"/>
-                <w:szCs w:val="28"/>
-              </w:rPr>
-              <w:t xml:space="preserve"> </w:t>
-            </w:r>
             <w:r>
               <w:rPr>
                 <w:sz w:val="28"/>
@@ -438,587 +453,53 @@
               <w:adjustRightInd w:val="0"/>
               <w:rPr>
                 <w:rFonts w:ascii="Calibri" w:hAnsi="Calibri" w:cs="Arial"/>
-                <w:lang w:val="es-ES"/>
               </w:rPr>
             </w:pPr>
-            <w:proofErr w:type="spellStart"/>
             <w:r>
               <w:rPr>
                 <w:rFonts w:ascii="Calibri" w:hAnsi="Calibri" w:cs="Arial"/>
-                <w:lang w:val="es-ES"/>
-              </w:rPr>
-              <w:t>Under</w:t>
-            </w:r>
-            <w:proofErr w:type="spellEnd"/>
+              </w:rPr>
+              <w:t xml:space="preserve">Under my belt there are </w:t>
+            </w:r>
             <w:r>
               <w:rPr>
                 <w:rFonts w:ascii="Calibri" w:hAnsi="Calibri" w:cs="Arial"/>
-                <w:lang w:val="es-ES"/>
-              </w:rPr>
-              <w:t xml:space="preserve"> </w:t>
-            </w:r>
-            <w:proofErr w:type="spellStart"/>
+              </w:rPr>
+              <w:t>9</w:t>
+            </w:r>
             <w:r>
               <w:rPr>
                 <w:rFonts w:ascii="Calibri" w:hAnsi="Calibri" w:cs="Arial"/>
-                <w:lang w:val="es-ES"/>
-              </w:rPr>
-              <w:t>my</w:t>
-            </w:r>
-            <w:proofErr w:type="spellEnd"/>
+              </w:rPr>
+              <w:t xml:space="preserve"> years of </w:t>
+            </w:r>
             <w:r>
               <w:rPr>
                 <w:rFonts w:ascii="Calibri" w:hAnsi="Calibri" w:cs="Arial"/>
-                <w:lang w:val="es-ES"/>
-              </w:rPr>
-              <w:t xml:space="preserve"> </w:t>
-            </w:r>
-            <w:proofErr w:type="spellStart"/>
+              </w:rPr>
+              <w:t xml:space="preserve">professional </w:t>
+            </w:r>
             <w:r>
               <w:rPr>
                 <w:rFonts w:ascii="Calibri" w:hAnsi="Calibri" w:cs="Arial"/>
-                <w:lang w:val="es-ES"/>
-              </w:rPr>
-              <w:t>belt</w:t>
-            </w:r>
-            <w:proofErr w:type="spellEnd"/>
+              </w:rPr>
+              <w:t>experience in Software Development. Recognized consistently for performance excellence and contribution to success. I have contributed to 1</w:t>
+            </w:r>
             <w:r>
               <w:rPr>
                 <w:rFonts w:ascii="Calibri" w:hAnsi="Calibri" w:cs="Arial"/>
-                <w:lang w:val="es-ES"/>
-              </w:rPr>
-              <w:t xml:space="preserve"> </w:t>
-            </w:r>
-            <w:proofErr w:type="spellStart"/>
+              </w:rPr>
+              <w:t>3</w:t>
+            </w:r>
             <w:r>
               <w:rPr>
                 <w:rFonts w:ascii="Calibri" w:hAnsi="Calibri" w:cs="Arial"/>
-                <w:lang w:val="es-ES"/>
-              </w:rPr>
-              <w:t>there</w:t>
-            </w:r>
-            <w:proofErr w:type="spellEnd"/>
+              </w:rPr>
+              <w:t xml:space="preserve"> different apps that have been deployed to the App Store.</w:t>
+            </w:r>
             <w:r>
               <w:rPr>
                 <w:rFonts w:ascii="Calibri" w:hAnsi="Calibri" w:cs="Arial"/>
-                <w:lang w:val="es-ES"/>
-              </w:rPr>
-              <w:t xml:space="preserve"> are 8 </w:t>
-            </w:r>
-            <w:proofErr w:type="spellStart"/>
-            <w:r>
-              <w:rPr>
-                <w:rFonts w:ascii="Calibri" w:hAnsi="Calibri" w:cs="Arial"/>
-                <w:lang w:val="es-ES"/>
-              </w:rPr>
-              <w:t>years</w:t>
-            </w:r>
-            <w:proofErr w:type="spellEnd"/>
-            <w:r>
-              <w:rPr>
-                <w:rFonts w:ascii="Calibri" w:hAnsi="Calibri" w:cs="Arial"/>
-                <w:lang w:val="es-ES"/>
-              </w:rPr>
-              <w:t xml:space="preserve"> of </w:t>
-            </w:r>
-            <w:proofErr w:type="spellStart"/>
-            <w:r>
-              <w:rPr>
-                <w:rFonts w:ascii="Calibri" w:hAnsi="Calibri" w:cs="Arial"/>
-                <w:lang w:val="es-ES"/>
-              </w:rPr>
-              <w:t>professional</w:t>
-            </w:r>
-            <w:proofErr w:type="spellEnd"/>
-            <w:r>
-              <w:rPr>
-                <w:rFonts w:ascii="Calibri" w:hAnsi="Calibri" w:cs="Arial"/>
-                <w:lang w:val="es-ES"/>
-              </w:rPr>
-              <w:t xml:space="preserve"> </w:t>
-            </w:r>
-            <w:proofErr w:type="spellStart"/>
-            <w:r>
-              <w:rPr>
-                <w:rFonts w:ascii="Calibri" w:hAnsi="Calibri" w:cs="Arial"/>
-                <w:lang w:val="es-ES"/>
-              </w:rPr>
-              <w:t>experience</w:t>
-            </w:r>
-            <w:proofErr w:type="spellEnd"/>
-            <w:r>
-              <w:rPr>
-                <w:rFonts w:ascii="Calibri" w:hAnsi="Calibri" w:cs="Arial"/>
-                <w:lang w:val="es-ES"/>
-              </w:rPr>
-              <w:t xml:space="preserve"> in Software </w:t>
-            </w:r>
-            <w:proofErr w:type="spellStart"/>
-            <w:r>
-              <w:rPr>
-                <w:rFonts w:ascii="Calibri" w:hAnsi="Calibri" w:cs="Arial"/>
-                <w:lang w:val="es-ES"/>
-              </w:rPr>
-              <w:t>Development</w:t>
-            </w:r>
-            <w:proofErr w:type="spellEnd"/>
-            <w:r>
-              <w:rPr>
-                <w:rFonts w:ascii="Calibri" w:hAnsi="Calibri" w:cs="Arial"/>
-                <w:lang w:val="es-ES"/>
-              </w:rPr>
-              <w:t xml:space="preserve">, </w:t>
-            </w:r>
-            <w:r>
-              <w:rPr>
-                <w:rFonts w:ascii="Calibri" w:hAnsi="Calibri" w:cs="Arial"/>
-                <w:lang w:val="es-ES"/>
-              </w:rPr>
-              <w:t>5</w:t>
-            </w:r>
-            <w:r>
-              <w:rPr>
-                <w:rFonts w:ascii="Calibri" w:hAnsi="Calibri" w:cs="Arial"/>
-                <w:lang w:val="es-ES"/>
-              </w:rPr>
-              <w:t xml:space="preserve"> of </w:t>
-            </w:r>
-            <w:proofErr w:type="spellStart"/>
-            <w:r>
-              <w:rPr>
-                <w:rFonts w:ascii="Calibri" w:hAnsi="Calibri" w:cs="Arial"/>
-                <w:lang w:val="es-ES"/>
-              </w:rPr>
-              <w:t>them</w:t>
-            </w:r>
-            <w:proofErr w:type="spellEnd"/>
-            <w:r>
-              <w:rPr>
-                <w:rFonts w:ascii="Calibri" w:hAnsi="Calibri" w:cs="Arial"/>
-                <w:lang w:val="es-ES"/>
-              </w:rPr>
-              <w:t xml:space="preserve"> </w:t>
-            </w:r>
-            <w:proofErr w:type="spellStart"/>
-            <w:r>
-              <w:rPr>
-                <w:rFonts w:ascii="Calibri" w:hAnsi="Calibri" w:cs="Arial"/>
-                <w:lang w:val="es-ES"/>
-              </w:rPr>
-              <w:t>focused</w:t>
-            </w:r>
-            <w:proofErr w:type="spellEnd"/>
-            <w:r>
-              <w:rPr>
-                <w:rFonts w:ascii="Calibri" w:hAnsi="Calibri" w:cs="Arial"/>
-                <w:lang w:val="es-ES"/>
-              </w:rPr>
-              <w:t xml:space="preserve"> </w:t>
-            </w:r>
-            <w:proofErr w:type="spellStart"/>
-            <w:r>
-              <w:rPr>
-                <w:rFonts w:ascii="Calibri" w:hAnsi="Calibri" w:cs="Arial"/>
-                <w:lang w:val="es-ES"/>
-              </w:rPr>
-              <w:t>on</w:t>
-            </w:r>
-            <w:proofErr w:type="spellEnd"/>
-            <w:r>
-              <w:rPr>
-                <w:rFonts w:ascii="Calibri" w:hAnsi="Calibri" w:cs="Arial"/>
-                <w:lang w:val="es-ES"/>
-              </w:rPr>
-              <w:t xml:space="preserve"> </w:t>
-            </w:r>
-            <w:proofErr w:type="spellStart"/>
-            <w:r>
-              <w:rPr>
-                <w:rFonts w:ascii="Calibri" w:hAnsi="Calibri" w:cs="Arial"/>
-                <w:lang w:val="es-ES"/>
-              </w:rPr>
-              <w:t>development</w:t>
-            </w:r>
-            <w:proofErr w:type="spellEnd"/>
-            <w:r>
-              <w:rPr>
-                <w:rFonts w:ascii="Calibri" w:hAnsi="Calibri" w:cs="Arial"/>
-                <w:lang w:val="es-ES"/>
-              </w:rPr>
-              <w:t xml:space="preserve"> </w:t>
-            </w:r>
-            <w:proofErr w:type="spellStart"/>
-            <w:r>
-              <w:rPr>
-                <w:rFonts w:ascii="Calibri" w:hAnsi="Calibri" w:cs="Arial"/>
-                <w:lang w:val="es-ES"/>
-              </w:rPr>
-              <w:t>for</w:t>
-            </w:r>
-            <w:proofErr w:type="spellEnd"/>
-            <w:r>
-              <w:rPr>
-                <w:rFonts w:ascii="Calibri" w:hAnsi="Calibri" w:cs="Arial"/>
-                <w:lang w:val="es-ES"/>
-              </w:rPr>
-              <w:t xml:space="preserve"> Apple </w:t>
-            </w:r>
-            <w:proofErr w:type="spellStart"/>
-            <w:r>
-              <w:rPr>
-                <w:rFonts w:ascii="Calibri" w:hAnsi="Calibri" w:cs="Arial"/>
-                <w:lang w:val="es-ES"/>
-              </w:rPr>
-              <w:t>platforms</w:t>
-            </w:r>
-            <w:proofErr w:type="spellEnd"/>
-            <w:r>
-              <w:rPr>
-                <w:rFonts w:ascii="Calibri" w:hAnsi="Calibri" w:cs="Arial"/>
-                <w:lang w:val="es-ES"/>
-              </w:rPr>
-              <w:t xml:space="preserve">. </w:t>
-            </w:r>
-            <w:proofErr w:type="spellStart"/>
-            <w:r>
-              <w:rPr>
-                <w:rFonts w:ascii="Calibri" w:hAnsi="Calibri" w:cs="Arial"/>
-                <w:lang w:val="es-ES"/>
-              </w:rPr>
-              <w:t>Recognized</w:t>
-            </w:r>
-            <w:proofErr w:type="spellEnd"/>
-            <w:r>
-              <w:rPr>
-                <w:rFonts w:ascii="Calibri" w:hAnsi="Calibri" w:cs="Arial"/>
-                <w:lang w:val="es-ES"/>
-              </w:rPr>
-              <w:t xml:space="preserve"> </w:t>
-            </w:r>
-            <w:proofErr w:type="spellStart"/>
-            <w:r>
-              <w:rPr>
-                <w:rFonts w:ascii="Calibri" w:hAnsi="Calibri" w:cs="Arial"/>
-                <w:lang w:val="es-ES"/>
-              </w:rPr>
-              <w:t>consistently</w:t>
-            </w:r>
-            <w:proofErr w:type="spellEnd"/>
-            <w:r>
-              <w:rPr>
-                <w:rFonts w:ascii="Calibri" w:hAnsi="Calibri" w:cs="Arial"/>
-                <w:lang w:val="es-ES"/>
-              </w:rPr>
-              <w:t xml:space="preserve"> </w:t>
-            </w:r>
-            <w:proofErr w:type="spellStart"/>
-            <w:r>
-              <w:rPr>
-                <w:rFonts w:ascii="Calibri" w:hAnsi="Calibri" w:cs="Arial"/>
-                <w:lang w:val="es-ES"/>
-              </w:rPr>
-              <w:t>for</w:t>
-            </w:r>
-            <w:proofErr w:type="spellEnd"/>
-            <w:r>
-              <w:rPr>
-                <w:rFonts w:ascii="Calibri" w:hAnsi="Calibri" w:cs="Arial"/>
-                <w:lang w:val="es-ES"/>
-              </w:rPr>
-              <w:t xml:space="preserve"> performance </w:t>
-            </w:r>
-            <w:proofErr w:type="spellStart"/>
-            <w:r>
-              <w:rPr>
-                <w:rFonts w:ascii="Calibri" w:hAnsi="Calibri" w:cs="Arial"/>
-                <w:lang w:val="es-ES"/>
-              </w:rPr>
-              <w:t>excellence</w:t>
-            </w:r>
-            <w:proofErr w:type="spellEnd"/>
-            <w:r>
-              <w:rPr>
-                <w:rFonts w:ascii="Calibri" w:hAnsi="Calibri" w:cs="Arial"/>
-                <w:lang w:val="es-ES"/>
-              </w:rPr>
-              <w:t xml:space="preserve"> and </w:t>
-            </w:r>
-            <w:proofErr w:type="spellStart"/>
-            <w:r>
-              <w:rPr>
-                <w:rFonts w:ascii="Calibri" w:hAnsi="Calibri" w:cs="Arial"/>
-                <w:lang w:val="es-ES"/>
-              </w:rPr>
-              <w:t>contribution</w:t>
-            </w:r>
-            <w:proofErr w:type="spellEnd"/>
-            <w:r>
-              <w:rPr>
-                <w:rFonts w:ascii="Calibri" w:hAnsi="Calibri" w:cs="Arial"/>
-                <w:lang w:val="es-ES"/>
-              </w:rPr>
-              <w:t xml:space="preserve"> to </w:t>
-            </w:r>
-            <w:proofErr w:type="spellStart"/>
-            <w:r>
-              <w:rPr>
-                <w:rFonts w:ascii="Calibri" w:hAnsi="Calibri" w:cs="Arial"/>
-                <w:lang w:val="es-ES"/>
-              </w:rPr>
-              <w:t>success</w:t>
-            </w:r>
-            <w:proofErr w:type="spellEnd"/>
-            <w:r>
-              <w:rPr>
-                <w:rFonts w:ascii="Calibri" w:hAnsi="Calibri" w:cs="Arial"/>
-                <w:lang w:val="es-ES"/>
-              </w:rPr>
-              <w:t xml:space="preserve">. </w:t>
-            </w:r>
-            <w:proofErr w:type="spellStart"/>
-            <w:r>
-              <w:rPr>
-                <w:rFonts w:ascii="Calibri" w:hAnsi="Calibri" w:cs="Arial"/>
-                <w:lang w:val="es-ES"/>
-              </w:rPr>
-              <w:t>Strengths</w:t>
-            </w:r>
-            <w:proofErr w:type="spellEnd"/>
-            <w:r>
-              <w:rPr>
-                <w:rFonts w:ascii="Calibri" w:hAnsi="Calibri" w:cs="Arial"/>
-                <w:lang w:val="es-ES"/>
-              </w:rPr>
-              <w:t xml:space="preserve"> in iOS </w:t>
-            </w:r>
-            <w:proofErr w:type="spellStart"/>
-            <w:r>
-              <w:rPr>
-                <w:rFonts w:ascii="Calibri" w:hAnsi="Calibri" w:cs="Arial"/>
-                <w:lang w:val="es-ES"/>
-              </w:rPr>
-              <w:t>using</w:t>
-            </w:r>
-            <w:proofErr w:type="spellEnd"/>
-            <w:r>
-              <w:rPr>
-                <w:rFonts w:ascii="Calibri" w:hAnsi="Calibri" w:cs="Arial"/>
-                <w:lang w:val="es-ES"/>
-              </w:rPr>
-              <w:t xml:space="preserve"> Swift </w:t>
-            </w:r>
-            <w:proofErr w:type="spellStart"/>
-            <w:r>
-              <w:rPr>
-                <w:rFonts w:ascii="Calibri" w:hAnsi="Calibri" w:cs="Arial"/>
-                <w:lang w:val="es-ES"/>
-              </w:rPr>
-              <w:t>backed</w:t>
-            </w:r>
-            <w:proofErr w:type="spellEnd"/>
-            <w:r>
-              <w:rPr>
-                <w:rFonts w:ascii="Calibri" w:hAnsi="Calibri" w:cs="Arial"/>
-                <w:lang w:val="es-ES"/>
-              </w:rPr>
-              <w:t xml:space="preserve"> </w:t>
-            </w:r>
-            <w:proofErr w:type="spellStart"/>
-            <w:r>
-              <w:rPr>
-                <w:rFonts w:ascii="Calibri" w:hAnsi="Calibri" w:cs="Arial"/>
-                <w:lang w:val="es-ES"/>
-              </w:rPr>
-              <w:t>by</w:t>
-            </w:r>
-            <w:proofErr w:type="spellEnd"/>
-            <w:r>
-              <w:rPr>
-                <w:rFonts w:ascii="Calibri" w:hAnsi="Calibri" w:cs="Arial"/>
-                <w:lang w:val="es-ES"/>
-              </w:rPr>
-              <w:t xml:space="preserve"> training in </w:t>
-            </w:r>
-            <w:proofErr w:type="spellStart"/>
-            <w:r>
-              <w:rPr>
-                <w:rFonts w:ascii="Calibri" w:hAnsi="Calibri" w:cs="Arial"/>
-                <w:lang w:val="es-ES"/>
-              </w:rPr>
-              <w:t>Computer</w:t>
-            </w:r>
-            <w:proofErr w:type="spellEnd"/>
-            <w:r>
-              <w:rPr>
-                <w:rFonts w:ascii="Calibri" w:hAnsi="Calibri" w:cs="Arial"/>
-                <w:lang w:val="es-ES"/>
-              </w:rPr>
-              <w:t xml:space="preserve"> </w:t>
-            </w:r>
-            <w:proofErr w:type="spellStart"/>
-            <w:r>
-              <w:rPr>
-                <w:rFonts w:ascii="Calibri" w:hAnsi="Calibri" w:cs="Arial"/>
-                <w:lang w:val="es-ES"/>
-              </w:rPr>
-              <w:t>Science</w:t>
-            </w:r>
-            <w:proofErr w:type="spellEnd"/>
-            <w:r>
-              <w:rPr>
-                <w:rFonts w:ascii="Calibri" w:hAnsi="Calibri" w:cs="Arial"/>
-                <w:lang w:val="es-ES"/>
-              </w:rPr>
-              <w:t xml:space="preserve"> and iOS app </w:t>
-            </w:r>
-            <w:proofErr w:type="spellStart"/>
-            <w:r>
-              <w:rPr>
-                <w:rFonts w:ascii="Calibri" w:hAnsi="Calibri" w:cs="Arial"/>
-                <w:lang w:val="es-ES"/>
-              </w:rPr>
-              <w:t>crafting</w:t>
-            </w:r>
-            <w:proofErr w:type="spellEnd"/>
-            <w:r>
-              <w:rPr>
-                <w:rFonts w:ascii="Calibri" w:hAnsi="Calibri" w:cs="Arial"/>
-                <w:lang w:val="es-ES"/>
-              </w:rPr>
-              <w:t xml:space="preserve">. I </w:t>
-            </w:r>
-            <w:proofErr w:type="spellStart"/>
-            <w:r>
-              <w:rPr>
-                <w:rFonts w:ascii="Calibri" w:hAnsi="Calibri" w:cs="Arial"/>
-                <w:lang w:val="es-ES"/>
-              </w:rPr>
-              <w:t>have</w:t>
-            </w:r>
-            <w:proofErr w:type="spellEnd"/>
-            <w:r>
-              <w:rPr>
-                <w:rFonts w:ascii="Calibri" w:hAnsi="Calibri" w:cs="Arial"/>
-                <w:lang w:val="es-ES"/>
-              </w:rPr>
-              <w:t xml:space="preserve"> </w:t>
-            </w:r>
-            <w:proofErr w:type="spellStart"/>
-            <w:r>
-              <w:rPr>
-                <w:rFonts w:ascii="Calibri" w:hAnsi="Calibri" w:cs="Arial"/>
-                <w:lang w:val="es-ES"/>
-              </w:rPr>
-              <w:t>contributed</w:t>
-            </w:r>
-            <w:proofErr w:type="spellEnd"/>
-            <w:r>
-              <w:rPr>
-                <w:rFonts w:ascii="Calibri" w:hAnsi="Calibri" w:cs="Arial"/>
-                <w:lang w:val="es-ES"/>
-              </w:rPr>
-              <w:t xml:space="preserve"> to 12 </w:t>
-            </w:r>
-            <w:proofErr w:type="spellStart"/>
-            <w:r>
-              <w:rPr>
-                <w:rFonts w:ascii="Calibri" w:hAnsi="Calibri" w:cs="Arial"/>
-                <w:lang w:val="es-ES"/>
-              </w:rPr>
-              <w:t>different</w:t>
-            </w:r>
-            <w:proofErr w:type="spellEnd"/>
-            <w:r>
-              <w:rPr>
-                <w:rFonts w:ascii="Calibri" w:hAnsi="Calibri" w:cs="Arial"/>
-                <w:lang w:val="es-ES"/>
-              </w:rPr>
-              <w:t xml:space="preserve"> apps </w:t>
-            </w:r>
-            <w:proofErr w:type="spellStart"/>
-            <w:r>
-              <w:rPr>
-                <w:rFonts w:ascii="Calibri" w:hAnsi="Calibri" w:cs="Arial"/>
-                <w:lang w:val="es-ES"/>
-              </w:rPr>
-              <w:t>that</w:t>
-            </w:r>
-            <w:proofErr w:type="spellEnd"/>
-            <w:r>
-              <w:rPr>
-                <w:rFonts w:ascii="Calibri" w:hAnsi="Calibri" w:cs="Arial"/>
-                <w:lang w:val="es-ES"/>
-              </w:rPr>
-              <w:t xml:space="preserve"> </w:t>
-            </w:r>
-            <w:proofErr w:type="spellStart"/>
-            <w:r>
-              <w:rPr>
-                <w:rFonts w:ascii="Calibri" w:hAnsi="Calibri" w:cs="Arial"/>
-                <w:lang w:val="es-ES"/>
-              </w:rPr>
-              <w:t>have</w:t>
-            </w:r>
-            <w:proofErr w:type="spellEnd"/>
-            <w:r>
-              <w:rPr>
-                <w:rFonts w:ascii="Calibri" w:hAnsi="Calibri" w:cs="Arial"/>
-                <w:lang w:val="es-ES"/>
-              </w:rPr>
-              <w:t xml:space="preserve"> </w:t>
-            </w:r>
-            <w:proofErr w:type="spellStart"/>
-            <w:r>
-              <w:rPr>
-                <w:rFonts w:ascii="Calibri" w:hAnsi="Calibri" w:cs="Arial"/>
-                <w:lang w:val="es-ES"/>
-              </w:rPr>
-              <w:t>been</w:t>
-            </w:r>
-            <w:proofErr w:type="spellEnd"/>
-            <w:r>
-              <w:rPr>
-                <w:rFonts w:ascii="Calibri" w:hAnsi="Calibri" w:cs="Arial"/>
-                <w:lang w:val="es-ES"/>
-              </w:rPr>
-              <w:t xml:space="preserve"> </w:t>
-            </w:r>
-            <w:proofErr w:type="spellStart"/>
-            <w:r>
-              <w:rPr>
-                <w:rFonts w:ascii="Calibri" w:hAnsi="Calibri" w:cs="Arial"/>
-                <w:lang w:val="es-ES"/>
-              </w:rPr>
-              <w:t>deployed</w:t>
-            </w:r>
-            <w:proofErr w:type="spellEnd"/>
-            <w:r>
-              <w:rPr>
-                <w:rFonts w:ascii="Calibri" w:hAnsi="Calibri" w:cs="Arial"/>
-                <w:lang w:val="es-ES"/>
-              </w:rPr>
-              <w:t xml:space="preserve"> to </w:t>
-            </w:r>
-            <w:proofErr w:type="spellStart"/>
-            <w:r>
-              <w:rPr>
-                <w:rFonts w:ascii="Calibri" w:hAnsi="Calibri" w:cs="Arial"/>
-                <w:lang w:val="es-ES"/>
-              </w:rPr>
-              <w:t>the</w:t>
-            </w:r>
-            <w:proofErr w:type="spellEnd"/>
-            <w:r>
-              <w:rPr>
-                <w:rFonts w:ascii="Calibri" w:hAnsi="Calibri" w:cs="Arial"/>
-                <w:lang w:val="es-ES"/>
-              </w:rPr>
-              <w:t xml:space="preserve"> App Store.</w:t>
-            </w:r>
-            <w:r>
-              <w:rPr>
-                <w:rFonts w:ascii="Calibri" w:hAnsi="Calibri" w:cs="Arial"/>
-                <w:lang w:val="es-ES"/>
               </w:rPr>
               <w:br/>
             </w:r>
@@ -1151,9 +632,8 @@
                 <w:szCs w:val="18"/>
                 <w:lang w:val="es-ES"/>
               </w:rPr>
-              <w:t xml:space="preserve">Online (Oct 2020 – </w:t>
-            </w:r>
-            <w:proofErr w:type="spellStart"/>
+              <w:t>Online (Oct 202</w:t>
+            </w:r>
             <w:r>
               <w:rPr>
                 <w:rFonts w:ascii="Calibri" w:hAnsi="Calibri" w:cs="Arial"/>
@@ -1161,9 +641,8 @@
                 <w:szCs w:val="18"/>
                 <w:lang w:val="es-ES"/>
               </w:rPr>
-              <w:t>Current</w:t>
-            </w:r>
-            <w:proofErr w:type="spellEnd"/>
+              <w:t>0- Oct 2021</w:t>
+            </w:r>
             <w:r>
               <w:rPr>
                 <w:rFonts w:ascii="Calibri" w:hAnsi="Calibri" w:cs="Arial"/>
@@ -1176,9 +655,318 @@
           </w:p>
           <w:p>
             <w:pPr>
+              <w:spacing w:line="276" w:lineRule="auto"/>
               <w:ind w:right="227"/>
               <w:rPr>
                 <w:rFonts w:ascii="Calibri" w:hAnsi="Calibri" w:cs="Arial"/>
+              </w:rPr>
+            </w:pPr>
+            <w:r>
+              <w:rPr>
+                <w:rFonts w:ascii="Calibri" w:hAnsi="Calibri" w:cs="Arial"/>
+                <w:b/>
+                <w:bCs/>
+              </w:rPr>
+              <w:t>MSc</w:t>
+            </w:r>
+            <w:r>
+              <w:rPr>
+                <w:rFonts w:ascii="Calibri" w:hAnsi="Calibri" w:cs="Arial"/>
+                <w:b/>
+                <w:bCs/>
+              </w:rPr>
+              <w:t> in Computer Science and Technology</w:t>
+            </w:r>
+            <w:r>
+              <w:rPr>
+                <w:rFonts w:ascii="Calibri" w:hAnsi="Calibri" w:cs="Arial"/>
+              </w:rPr>
+              <w:t>, </w:t>
+            </w:r>
+          </w:p>
+          <w:p>
+            <w:pPr>
+              <w:spacing w:line="276" w:lineRule="auto"/>
+              <w:ind w:right="227"/>
+              <w:rPr>
+                <w:rFonts w:ascii="Calibri" w:hAnsi="Calibri" w:cs="Arial"/>
+                <w:lang w:val="es-ES"/>
+              </w:rPr>
+            </w:pPr>
+            <w:proofErr w:type="spellStart"/>
+            <w:r>
+              <w:rPr>
+                <w:rFonts w:ascii="Calibri" w:hAnsi="Calibri" w:cs="Arial"/>
+                <w:lang w:val="es-ES"/>
+              </w:rPr>
+              <w:t>Universi</w:t>
+            </w:r>
+            <w:r>
+              <w:rPr>
+                <w:rFonts w:ascii="Calibri" w:hAnsi="Calibri" w:cs="Arial"/>
+                <w:lang w:val="es-ES"/>
+              </w:rPr>
+              <w:t>ty</w:t>
+            </w:r>
+            <w:proofErr w:type="spellEnd"/>
+            <w:r>
+              <w:rPr>
+                <w:rFonts w:ascii="Calibri" w:hAnsi="Calibri" w:cs="Arial"/>
+                <w:lang w:val="es-ES"/>
+              </w:rPr>
+              <w:t> Carlos III </w:t>
+            </w:r>
+            <w:r>
+              <w:rPr>
+                <w:rFonts w:ascii="Calibri" w:hAnsi="Calibri" w:cs="Arial"/>
+                <w:lang w:val="es-ES"/>
+              </w:rPr>
+              <w:t>of</w:t>
+            </w:r>
+            <w:r>
+              <w:rPr>
+                <w:rFonts w:ascii="Calibri" w:hAnsi="Calibri" w:cs="Arial"/>
+                <w:lang w:val="es-ES"/>
+              </w:rPr>
+              <w:t> Madrid</w:t>
+            </w:r>
+          </w:p>
+          <w:p>
+            <w:pPr>
+              <w:spacing w:line="276" w:lineRule="auto"/>
+              <w:rPr>
+                <w:rFonts w:ascii="Calibri" w:hAnsi="Calibri" w:cs="Arial"/>
+                <w:sz w:val="18"/>
+                <w:szCs w:val="18"/>
+                <w:lang w:val="es-ES"/>
+              </w:rPr>
+            </w:pPr>
+            <w:r>
+              <w:rPr>
+                <w:rFonts w:ascii="Calibri" w:hAnsi="Calibri" w:cs="Arial"/>
+                <w:sz w:val="18"/>
+                <w:szCs w:val="18"/>
+                <w:lang w:val="es-ES"/>
+              </w:rPr>
+              <w:t>MADRID, SPAIN</w:t>
+            </w:r>
+            <w:r>
+              <w:rPr>
+                <w:rFonts w:ascii="Calibri" w:hAnsi="Calibri" w:cs="Arial"/>
+                <w:sz w:val="18"/>
+                <w:szCs w:val="18"/>
+                <w:lang w:val="es-ES"/>
+              </w:rPr>
+              <w:t xml:space="preserve"> (2018)</w:t>
+            </w:r>
+          </w:p>
+          <w:p>
+            <w:pPr>
+              <w:spacing w:line="276" w:lineRule="auto"/>
+              <w:ind w:right="227"/>
+              <w:rPr>
+                <w:rFonts w:ascii="Calibri" w:hAnsi="Calibri" w:cs="Arial"/>
+              </w:rPr>
+            </w:pPr>
+            <w:r>
+              <w:rPr>
+                <w:rFonts w:ascii="Calibri" w:hAnsi="Calibri" w:cs="Arial"/>
+                <w:b/>
+                <w:bCs/>
+              </w:rPr>
+              <w:t>BE in Computer Engineering</w:t>
+            </w:r>
+            <w:r>
+              <w:rPr>
+                <w:rFonts w:ascii="Calibri" w:hAnsi="Calibri" w:cs="Arial"/>
+              </w:rPr>
+              <w:t>, </w:t>
+            </w:r>
+            <w:r>
+              <w:rPr>
+                <w:rFonts w:ascii="Calibri" w:hAnsi="Calibri" w:cs="Arial"/>
+              </w:rPr>
+              <w:br/>
+            </w:r>
+            <w:r>
+              <w:rPr>
+                <w:rFonts w:ascii="Calibri" w:hAnsi="Calibri" w:cs="Arial"/>
+              </w:rPr>
+              <w:t xml:space="preserve">Technological </w:t>
+            </w:r>
+            <w:r>
+              <w:rPr>
+                <w:rFonts w:ascii="Calibri" w:hAnsi="Calibri" w:cs="Arial"/>
+              </w:rPr>
+              <w:t>Universi</w:t>
+            </w:r>
+            <w:r>
+              <w:rPr>
+                <w:rFonts w:ascii="Calibri" w:hAnsi="Calibri" w:cs="Arial"/>
+              </w:rPr>
+              <w:t>ty of</w:t>
+            </w:r>
+            <w:r>
+              <w:rPr>
+                <w:rFonts w:ascii="Calibri" w:hAnsi="Calibri" w:cs="Arial"/>
+              </w:rPr>
+              <w:t> </w:t>
+            </w:r>
+            <w:r>
+              <w:rPr>
+                <w:rFonts w:ascii="Calibri" w:hAnsi="Calibri" w:cs="Arial"/>
+              </w:rPr>
+              <w:t>Havana</w:t>
+            </w:r>
+          </w:p>
+          <w:p>
+            <w:pPr>
+              <w:spacing w:line="276" w:lineRule="auto"/>
+              <w:rPr>
+                <w:rFonts w:ascii="Calibri" w:hAnsi="Calibri" w:cs="Arial"/>
+                <w:sz w:val="18"/>
+                <w:szCs w:val="18"/>
+                <w:lang w:val="es-ES"/>
+              </w:rPr>
+            </w:pPr>
+            <w:r>
+              <w:rPr>
+                <w:rFonts w:ascii="Calibri" w:hAnsi="Calibri" w:cs="Arial"/>
+                <w:sz w:val="18"/>
+                <w:szCs w:val="18"/>
+                <w:lang w:val="es-ES"/>
+              </w:rPr>
+              <w:t>HAVANA, CUBA</w:t>
+            </w:r>
+            <w:r>
+              <w:rPr>
+                <w:rFonts w:ascii="Calibri" w:hAnsi="Calibri" w:cs="Arial"/>
+                <w:sz w:val="18"/>
+                <w:szCs w:val="18"/>
+                <w:lang w:val="es-ES"/>
+              </w:rPr>
+              <w:t xml:space="preserve"> </w:t>
+            </w:r>
+            <w:r>
+              <w:rPr>
+                <w:rFonts w:ascii="Calibri" w:hAnsi="Calibri" w:cs="Arial"/>
+                <w:sz w:val="18"/>
+                <w:szCs w:val="18"/>
+                <w:lang w:val="es-ES"/>
+              </w:rPr>
+              <w:t>(2012)</w:t>
+            </w:r>
+          </w:p>
+          <w:p>
+            <w:pPr>
+              <w:spacing w:line="276" w:lineRule="auto"/>
+              <w:rPr>
+                <w:rFonts w:ascii="Calibri" w:hAnsi="Calibri" w:cs="Arial"/>
+                <w:sz w:val="18"/>
+                <w:szCs w:val="18"/>
+                <w:lang w:val="es-ES"/>
+              </w:rPr>
+            </w:pPr>
+          </w:p>
+          <w:p>
+            <w:pPr>
+              <w:ind w:right="227"/>
+              <w:rPr>
+                <w:rFonts w:ascii="Arial" w:hAnsi="Arial" w:cs="Arial"/>
+                <w:b/>
+                <w:bCs/>
+                <w:sz w:val="30"/>
+                <w:szCs w:val="30"/>
+              </w:rPr>
+            </w:pPr>
+            <w:r>
+              <w:rPr>
+                <w:rFonts w:ascii="Arial" w:hAnsi="Arial" w:cs="Arial"/>
+                <w:b/>
+                <w:bCs/>
+                <w:sz w:val="30"/>
+                <w:szCs w:val="30"/>
+              </w:rPr>
+              <w:t xml:space="preserve">Spoken </w:t>
+            </w:r>
+            <w:r>
+              <w:rPr>
+                <w:rFonts w:ascii="Arial" w:hAnsi="Arial" w:cs="Arial"/>
+                <w:b/>
+                <w:bCs/>
+                <w:sz w:val="30"/>
+                <w:szCs w:val="30"/>
+              </w:rPr>
+              <w:t>Languages</w:t>
+            </w:r>
+          </w:p>
+          <w:p>
+            <w:pPr>
+              <w:ind w:right="227"/>
+              <w:rPr>
+                <w:rFonts w:ascii="Arial" w:hAnsi="Arial" w:cs="Arial"/>
+                <w:b/>
+                <w:bCs/>
+                <w:sz w:val="30"/>
+                <w:szCs w:val="30"/>
+              </w:rPr>
+            </w:pPr>
+          </w:p>
+          <w:p>
+            <w:pPr>
+              <w:ind w:right="227"/>
+              <w:rPr>
+                <w:rFonts w:ascii="Calibri" w:hAnsi="Calibri" w:cs="Arial"/>
+              </w:rPr>
+            </w:pPr>
+            <w:r>
+              <w:rPr>
+                <w:rFonts w:ascii="Calibri" w:hAnsi="Calibri" w:cs="Arial"/>
+              </w:rPr>
+              <w:t>Spanish – Native</w:t>
+            </w:r>
+          </w:p>
+          <w:p>
+            <w:pPr>
+              <w:ind w:right="227"/>
+              <w:rPr>
+                <w:rFonts w:ascii="Calibri" w:hAnsi="Calibri" w:cs="Arial"/>
+              </w:rPr>
+            </w:pPr>
+            <w:r>
+              <w:rPr>
+                <w:rFonts w:ascii="Calibri" w:hAnsi="Calibri" w:cs="Arial"/>
+              </w:rPr>
+              <w:t>English – Fluent</w:t>
+            </w:r>
+          </w:p>
+          <w:p>
+            <w:pPr>
+              <w:ind w:right="227"/>
+              <w:rPr>
+                <w:rFonts w:ascii="Calibri" w:hAnsi="Calibri" w:cs="Arial"/>
+              </w:rPr>
+            </w:pPr>
+            <w:r>
+              <w:rPr>
+                <w:rFonts w:ascii="Calibri" w:hAnsi="Calibri" w:cs="Arial"/>
+              </w:rPr>
+              <w:t>Dutch – Basic (</w:t>
+            </w:r>
+            <w:r>
+              <w:rPr>
+                <w:rFonts w:ascii="Calibri" w:hAnsi="Calibri" w:cs="Arial"/>
+              </w:rPr>
+              <w:t>2.1-2.2)</w:t>
+            </w:r>
+          </w:p>
+          <w:p>
+            <w:pPr>
+              <w:spacing w:line="276" w:lineRule="auto"/>
+              <w:rPr>
+                <w:rFonts w:ascii="Calibri" w:hAnsi="Calibri" w:cs="Arial"/>
+                <w:sz w:val="18"/>
+                <w:szCs w:val="18"/>
                 <w:lang w:val="es-ES"/>
               </w:rPr>
             </w:pPr>
@@ -1186,339 +974,122 @@
           <w:p>
             <w:pPr>
               <w:spacing w:line="276" w:lineRule="auto"/>
-              <w:ind w:right="227"/>
-              <w:rPr>
-                <w:rFonts w:ascii="Calibri" w:hAnsi="Calibri" w:cs="Arial"/>
-              </w:rPr>
-            </w:pPr>
-            <w:r>
-              <w:rPr>
-                <w:rFonts w:ascii="Calibri" w:hAnsi="Calibri" w:cs="Arial"/>
+              <w:rPr>
+                <w:rFonts w:ascii="Arial" w:hAnsi="Arial" w:cs="Arial"/>
                 <w:b/>
                 <w:bCs/>
-              </w:rPr>
-              <w:t>MSc</w:t>
-            </w:r>
-            <w:r>
-              <w:rPr>
-                <w:rFonts w:ascii="Calibri" w:hAnsi="Calibri" w:cs="Arial"/>
+                <w:sz w:val="22"/>
+                <w:szCs w:val="22"/>
+              </w:rPr>
+            </w:pPr>
+            <w:r>
+              <w:rPr>
+                <w:rFonts w:ascii="Arial" w:hAnsi="Arial" w:cs="Arial"/>
                 <w:b/>
                 <w:bCs/>
-              </w:rPr>
-              <w:t> in Computer Science and Technology</w:t>
-            </w:r>
-            <w:r>
-              <w:rPr>
-                <w:rFonts w:ascii="Calibri" w:hAnsi="Calibri" w:cs="Arial"/>
-              </w:rPr>
-              <w:t>, </w:t>
+                <w:sz w:val="22"/>
+                <w:szCs w:val="22"/>
+              </w:rPr>
+              <w:t>Interests &amp; Other details</w:t>
             </w:r>
           </w:p>
           <w:p>
             <w:pPr>
               <w:spacing w:line="276" w:lineRule="auto"/>
-              <w:ind w:right="227"/>
-              <w:rPr>
-                <w:rFonts w:ascii="Calibri" w:hAnsi="Calibri" w:cs="Arial"/>
-                <w:lang w:val="es-ES"/>
-              </w:rPr>
-            </w:pPr>
-            <w:proofErr w:type="spellStart"/>
-            <w:r>
-              <w:rPr>
-                <w:rFonts w:ascii="Calibri" w:hAnsi="Calibri" w:cs="Arial"/>
-                <w:lang w:val="es-ES"/>
-              </w:rPr>
-              <w:t>Universi</w:t>
-            </w:r>
-            <w:r>
-              <w:rPr>
-                <w:rFonts w:ascii="Calibri" w:hAnsi="Calibri" w:cs="Arial"/>
-                <w:lang w:val="es-ES"/>
-              </w:rPr>
-              <w:t>ty</w:t>
-            </w:r>
-            <w:proofErr w:type="spellEnd"/>
-            <w:r>
-              <w:rPr>
-                <w:rFonts w:ascii="Calibri" w:hAnsi="Calibri" w:cs="Arial"/>
-                <w:lang w:val="es-ES"/>
-              </w:rPr>
-              <w:t> Carlos III </w:t>
-            </w:r>
-            <w:r>
-              <w:rPr>
-                <w:rFonts w:ascii="Calibri" w:hAnsi="Calibri" w:cs="Arial"/>
-                <w:lang w:val="es-ES"/>
-              </w:rPr>
-              <w:t>of</w:t>
-            </w:r>
-            <w:r>
-              <w:rPr>
-                <w:rFonts w:ascii="Calibri" w:hAnsi="Calibri" w:cs="Arial"/>
-                <w:lang w:val="es-ES"/>
-              </w:rPr>
-              <w:t> Madrid</w:t>
-            </w:r>
-          </w:p>
-          <w:p>
-            <w:pPr>
-              <w:spacing w:line="276" w:lineRule="auto"/>
-              <w:rPr>
-                <w:rFonts w:ascii="Calibri" w:hAnsi="Calibri" w:cs="Arial"/>
-                <w:sz w:val="18"/>
-                <w:szCs w:val="18"/>
-                <w:lang w:val="es-ES"/>
-              </w:rPr>
-            </w:pPr>
-            <w:r>
-              <w:rPr>
-                <w:rFonts w:ascii="Calibri" w:hAnsi="Calibri" w:cs="Arial"/>
-                <w:sz w:val="18"/>
-                <w:szCs w:val="18"/>
-                <w:lang w:val="es-ES"/>
-              </w:rPr>
-              <w:t>MADRID, SPAIN</w:t>
-            </w:r>
-            <w:r>
-              <w:rPr>
-                <w:rFonts w:ascii="Calibri" w:hAnsi="Calibri" w:cs="Arial"/>
-                <w:sz w:val="18"/>
-                <w:szCs w:val="18"/>
-                <w:lang w:val="es-ES"/>
-              </w:rPr>
-              <w:t xml:space="preserve"> (2018)</w:t>
-            </w:r>
-          </w:p>
-          <w:p>
-            <w:pPr>
-              <w:ind w:right="227"/>
-              <w:rPr>
-                <w:lang w:val="es-ES"/>
+              <w:rPr>
+                <w:sz w:val="20"/>
+                <w:szCs w:val="20"/>
               </w:rPr>
             </w:pPr>
           </w:p>
           <w:p>
             <w:pPr>
               <w:spacing w:line="276" w:lineRule="auto"/>
-              <w:ind w:right="227"/>
-              <w:rPr>
-                <w:rFonts w:ascii="Calibri" w:hAnsi="Calibri" w:cs="Arial"/>
-              </w:rPr>
-            </w:pPr>
-            <w:r>
-              <w:rPr>
-                <w:rFonts w:ascii="Calibri" w:hAnsi="Calibri" w:cs="Arial"/>
+              <w:rPr>
+                <w:rFonts w:ascii="Arial" w:hAnsi="Arial" w:cs="Arial"/>
                 <w:b/>
                 <w:bCs/>
-              </w:rPr>
-              <w:t>BE in Computer Engineering</w:t>
-            </w:r>
-            <w:r>
-              <w:rPr>
-                <w:rFonts w:ascii="Calibri" w:hAnsi="Calibri" w:cs="Arial"/>
-              </w:rPr>
-              <w:t>, </w:t>
-            </w:r>
-            <w:r>
-              <w:rPr>
-                <w:rFonts w:ascii="Calibri" w:hAnsi="Calibri" w:cs="Arial"/>
-              </w:rPr>
-              <w:br/>
-            </w:r>
-            <w:r>
-              <w:rPr>
-                <w:rFonts w:ascii="Calibri" w:hAnsi="Calibri" w:cs="Arial"/>
-              </w:rPr>
-              <w:t xml:space="preserve">Technological </w:t>
-            </w:r>
-            <w:r>
-              <w:rPr>
-                <w:rFonts w:ascii="Calibri" w:hAnsi="Calibri" w:cs="Arial"/>
-              </w:rPr>
-              <w:t>Universi</w:t>
-            </w:r>
-            <w:r>
-              <w:rPr>
-                <w:rFonts w:ascii="Calibri" w:hAnsi="Calibri" w:cs="Arial"/>
-              </w:rPr>
-              <w:t>ty of</w:t>
-            </w:r>
-            <w:r>
-              <w:rPr>
-                <w:rFonts w:ascii="Calibri" w:hAnsi="Calibri" w:cs="Arial"/>
-              </w:rPr>
-              <w:t> </w:t>
-            </w:r>
-            <w:r>
-              <w:rPr>
-                <w:rFonts w:ascii="Calibri" w:hAnsi="Calibri" w:cs="Arial"/>
-              </w:rPr>
-              <w:t>Havana</w:t>
+                <w:sz w:val="20"/>
+                <w:szCs w:val="20"/>
+              </w:rPr>
+            </w:pPr>
+            <w:r>
+              <w:rPr>
+                <w:sz w:val="20"/>
+                <w:szCs w:val="20"/>
+              </w:rPr>
+              <w:t xml:space="preserve">Technology and personal growth, business, </w:t>
+            </w:r>
+            <w:r>
+              <w:rPr>
+                <w:sz w:val="20"/>
+                <w:szCs w:val="20"/>
+              </w:rPr>
+              <w:t xml:space="preserve">blockchain, </w:t>
+            </w:r>
+            <w:r>
+              <w:rPr>
+                <w:sz w:val="20"/>
+                <w:szCs w:val="20"/>
+              </w:rPr>
+              <w:t xml:space="preserve">reading, dancing, traveling, </w:t>
+            </w:r>
+            <w:r>
+              <w:rPr>
+                <w:sz w:val="20"/>
+                <w:szCs w:val="20"/>
+              </w:rPr>
+              <w:t xml:space="preserve">Cuba, </w:t>
+            </w:r>
+            <w:proofErr w:type="spellStart"/>
+            <w:r>
+              <w:rPr>
+                <w:sz w:val="20"/>
+                <w:szCs w:val="20"/>
+              </w:rPr>
+              <w:t>OpenSource</w:t>
+            </w:r>
+            <w:proofErr w:type="spellEnd"/>
+            <w:r>
+              <w:rPr>
+                <w:sz w:val="20"/>
+                <w:szCs w:val="20"/>
+              </w:rPr>
+              <w:t>, photography, teaching, videogames, AI.</w:t>
             </w:r>
           </w:p>
           <w:p>
             <w:pPr>
               <w:spacing w:line="276" w:lineRule="auto"/>
               <w:rPr>
+                <w:sz w:val="20"/>
+                <w:szCs w:val="20"/>
+              </w:rPr>
+            </w:pPr>
+            <w:r>
+              <w:rPr>
                 <w:rFonts w:ascii="Calibri" w:hAnsi="Calibri" w:cs="Arial"/>
-                <w:sz w:val="18"/>
-                <w:szCs w:val="18"/>
-                <w:lang w:val="es-ES"/>
-              </w:rPr>
-            </w:pPr>
+                <w:sz w:val="20"/>
+                <w:szCs w:val="20"/>
+              </w:rPr>
+              <w:t>I</w:t>
+            </w:r>
             <w:r>
               <w:rPr>
                 <w:rFonts w:ascii="Calibri" w:hAnsi="Calibri" w:cs="Arial"/>
-                <w:sz w:val="18"/>
-                <w:szCs w:val="18"/>
-                <w:lang w:val="es-ES"/>
-              </w:rPr>
-              <w:t>HAVANA, CUBA</w:t>
+                <w:sz w:val="20"/>
+                <w:szCs w:val="20"/>
+              </w:rPr>
+              <w:t>’</w:t>
             </w:r>
             <w:r>
               <w:rPr>
                 <w:rFonts w:ascii="Calibri" w:hAnsi="Calibri" w:cs="Arial"/>
-                <w:sz w:val="18"/>
-                <w:szCs w:val="18"/>
-                <w:lang w:val="es-ES"/>
-              </w:rPr>
-              <w:t xml:space="preserve"> </w:t>
-            </w:r>
-            <w:r>
-              <w:rPr>
-                <w:rFonts w:ascii="Calibri" w:hAnsi="Calibri" w:cs="Arial"/>
-                <w:sz w:val="18"/>
-                <w:szCs w:val="18"/>
-                <w:lang w:val="es-ES"/>
-              </w:rPr>
-              <w:t>(2012)</w:t>
-            </w:r>
-          </w:p>
-          <w:p>
-            <w:pPr>
-              <w:spacing w:line="276" w:lineRule="auto"/>
-              <w:rPr>
-                <w:rFonts w:ascii="Calibri" w:hAnsi="Calibri" w:cs="Arial"/>
-                <w:sz w:val="18"/>
-                <w:szCs w:val="18"/>
-                <w:lang w:val="es-ES"/>
-              </w:rPr>
-            </w:pPr>
-          </w:p>
-          <w:p>
-            <w:pPr>
-              <w:spacing w:line="276" w:lineRule="auto"/>
-              <w:rPr>
-                <w:rFonts w:ascii="Calibri" w:hAnsi="Calibri" w:cs="Arial"/>
-                <w:sz w:val="18"/>
-                <w:szCs w:val="18"/>
-                <w:lang w:val="es-ES"/>
-              </w:rPr>
-            </w:pPr>
-          </w:p>
-          <w:p>
-            <w:pPr>
-              <w:ind w:right="227"/>
-              <w:rPr>
-                <w:rFonts w:ascii="Arial" w:hAnsi="Arial" w:cs="Arial"/>
-                <w:b/>
-                <w:bCs/>
-                <w:sz w:val="30"/>
-                <w:szCs w:val="30"/>
-              </w:rPr>
-            </w:pPr>
-            <w:r>
-              <w:rPr>
-                <w:rFonts w:ascii="Arial" w:hAnsi="Arial" w:cs="Arial"/>
-                <w:b/>
-                <w:bCs/>
-                <w:sz w:val="30"/>
-                <w:szCs w:val="30"/>
-              </w:rPr>
-              <w:t xml:space="preserve">Spoken </w:t>
-            </w:r>
-            <w:r>
-              <w:rPr>
-                <w:rFonts w:ascii="Arial" w:hAnsi="Arial" w:cs="Arial"/>
-                <w:b/>
-                <w:bCs/>
-                <w:sz w:val="30"/>
-                <w:szCs w:val="30"/>
-              </w:rPr>
-              <w:t>Languages</w:t>
-            </w:r>
-          </w:p>
-          <w:p>
-            <w:pPr>
-              <w:ind w:right="227"/>
-              <w:rPr>
-                <w:rFonts w:ascii="Arial" w:hAnsi="Arial" w:cs="Arial"/>
-                <w:b/>
-                <w:bCs/>
-                <w:sz w:val="30"/>
-                <w:szCs w:val="30"/>
-              </w:rPr>
-            </w:pPr>
-          </w:p>
-          <w:p>
-            <w:pPr>
-              <w:ind w:right="227"/>
-              <w:rPr>
-                <w:rFonts w:ascii="Calibri" w:hAnsi="Calibri" w:cs="Arial"/>
-              </w:rPr>
-            </w:pPr>
-            <w:r>
-              <w:rPr>
-                <w:rFonts w:ascii="Calibri" w:hAnsi="Calibri" w:cs="Arial"/>
-              </w:rPr>
-              <w:t>Spanish – Native</w:t>
-            </w:r>
-          </w:p>
-          <w:p>
-            <w:pPr>
-              <w:ind w:right="227"/>
-              <w:rPr>
-                <w:rFonts w:ascii="Calibri" w:hAnsi="Calibri" w:cs="Arial"/>
-              </w:rPr>
-            </w:pPr>
-            <w:r>
-              <w:rPr>
-                <w:rFonts w:ascii="Calibri" w:hAnsi="Calibri" w:cs="Arial"/>
-              </w:rPr>
-              <w:t>English – Fluent</w:t>
-            </w:r>
-          </w:p>
-          <w:p>
-            <w:pPr>
-              <w:ind w:right="227"/>
-              <w:rPr>
-                <w:rFonts w:ascii="Calibri" w:hAnsi="Calibri" w:cs="Arial"/>
-              </w:rPr>
-            </w:pPr>
-            <w:r>
-              <w:rPr>
-                <w:rFonts w:ascii="Calibri" w:hAnsi="Calibri" w:cs="Arial"/>
-              </w:rPr>
-              <w:t>Dutch – Basic (</w:t>
-            </w:r>
-            <w:r>
-              <w:rPr>
-                <w:rFonts w:ascii="Calibri" w:hAnsi="Calibri" w:cs="Arial"/>
-              </w:rPr>
-              <w:t>2.1-2.2)</w:t>
-            </w:r>
-          </w:p>
-          <w:p>
-            <w:pPr>
-              <w:spacing w:line="276" w:lineRule="auto"/>
-              <w:rPr>
-                <w:rFonts w:ascii="Calibri" w:hAnsi="Calibri" w:cs="Arial"/>
-                <w:sz w:val="18"/>
-                <w:szCs w:val="18"/>
-                <w:lang w:val="es-ES"/>
-              </w:rPr>
-            </w:pPr>
+                <w:sz w:val="20"/>
+                <w:szCs w:val="20"/>
+              </w:rPr>
+              <w:t>m used to Agile environments filled with a research-intensive part.</w:t>
+            </w:r>
           </w:p>
           <w:p>
             <w:pPr>
@@ -1538,6 +1109,7 @@
           <w:tcPr>
             <w:tcW w:w="6767" w:type="dxa"/>
           </w:tcPr>
+          <w:p/>
           <w:tbl>
             <w:tblPr>
               <w:tblStyle w:val="TableGrid"/>
@@ -1555,7 +1127,8 @@
               <w:tblLook w:val="04A0" w:firstRow="1" w:lastRow="0" w:firstColumn="1" w:lastColumn="0" w:noHBand="0" w:noVBand="1"/>
             </w:tblPr>
             <w:tblGrid>
-              <w:gridCol w:w="3429"/>
+              <w:gridCol w:w="2410"/>
+              <w:gridCol w:w="1019"/>
               <w:gridCol w:w="1045"/>
               <w:gridCol w:w="1866"/>
             </w:tblGrid>
@@ -1565,7 +1138,7 @@
               </w:trPr>
               <w:tc>
                 <w:tcPr>
-                  <w:tcW w:w="3429" w:type="dxa"/>
+                  <w:tcW w:w="2410" w:type="dxa"/>
                 </w:tcPr>
                 <w:p>
                   <w:pPr>
@@ -1583,7 +1156,7 @@
                       <w:sz w:val="22"/>
                       <w:szCs w:val="22"/>
                     </w:rPr>
-                    <w:t xml:space="preserve">Lead </w:t>
+                    <w:t>Senior</w:t>
                   </w:r>
                   <w:r>
                     <w:rPr>
@@ -1593,7 +1166,7 @@
                       <w:sz w:val="22"/>
                       <w:szCs w:val="22"/>
                     </w:rPr>
-                    <w:t>iOS</w:t>
+                    <w:t xml:space="preserve"> </w:t>
                   </w:r>
                   <w:r>
                     <w:rPr>
@@ -1603,13 +1176,24 @@
                       <w:sz w:val="22"/>
                       <w:szCs w:val="22"/>
                     </w:rPr>
+                    <w:t>iOS</w:t>
+                  </w:r>
+                  <w:r>
+                    <w:rPr>
+                      <w:rFonts w:ascii="Arial" w:hAnsi="Arial" w:cs="Arial"/>
+                      <w:b/>
+                      <w:bCs/>
+                      <w:sz w:val="22"/>
+                      <w:szCs w:val="22"/>
+                    </w:rPr>
                     <w:t xml:space="preserve"> Engineer</w:t>
                   </w:r>
                 </w:p>
               </w:tc>
               <w:tc>
                 <w:tcPr>
-                  <w:tcW w:w="1045" w:type="dxa"/>
+                  <w:tcW w:w="2064" w:type="dxa"/>
+                  <w:gridSpan w:val="2"/>
                 </w:tcPr>
                 <w:p>
                   <w:pPr>
@@ -1621,7 +1205,6 @@
                       <w:szCs w:val="20"/>
                     </w:rPr>
                   </w:pPr>
-                  <w:proofErr w:type="spellStart"/>
                   <w:r>
                     <w:rPr>
                       <w:rFonts w:ascii="Calibri" w:hAnsi="Calibri" w:cs="Arial"/>
@@ -1630,9 +1213,18 @@
                       <w:sz w:val="20"/>
                       <w:szCs w:val="20"/>
                     </w:rPr>
-                    <w:t>Zappware</w:t>
-                  </w:r>
-                  <w:proofErr w:type="spellEnd"/>
+                    <w:t>Easy Banking Business @</w:t>
+                  </w:r>
+                  <w:r>
+                    <w:rPr>
+                      <w:rFonts w:ascii="Calibri" w:hAnsi="Calibri" w:cs="Arial"/>
+                      <w:b/>
+                      <w:bCs/>
+                      <w:sz w:val="20"/>
+                      <w:szCs w:val="20"/>
+                    </w:rPr>
+                    <w:t>BNP Paribas Fortis</w:t>
+                  </w:r>
                 </w:p>
               </w:tc>
               <w:tc>
@@ -1658,7 +1250,7 @@
                       <w:sz w:val="20"/>
                       <w:szCs w:val="20"/>
                     </w:rPr>
-                    <w:t>8/</w:t>
+                    <w:t>6</w:t>
                   </w:r>
                   <w:r>
                     <w:rPr>
@@ -1668,7 +1260,7 @@
                       <w:sz w:val="20"/>
                       <w:szCs w:val="20"/>
                     </w:rPr>
-                    <w:t>20</w:t>
+                    <w:t>/202</w:t>
                   </w:r>
                   <w:r>
                     <w:rPr>
@@ -1678,7 +1270,47 @@
                       <w:sz w:val="20"/>
                       <w:szCs w:val="20"/>
                     </w:rPr>
-                    <w:t>20 - Current</w:t>
+                    <w:t>1</w:t>
+                  </w:r>
+                  <w:r>
+                    <w:rPr>
+                      <w:rFonts w:ascii="Calibri" w:hAnsi="Calibri" w:cs="Arial"/>
+                      <w:b/>
+                      <w:bCs/>
+                      <w:sz w:val="20"/>
+                      <w:szCs w:val="20"/>
+                    </w:rPr>
+                    <w:t xml:space="preserve"> </w:t>
+                  </w:r>
+                  <w:r>
+                    <w:rPr>
+                      <w:rFonts w:ascii="Calibri" w:hAnsi="Calibri" w:cs="Arial"/>
+                      <w:b/>
+                      <w:bCs/>
+                      <w:sz w:val="20"/>
+                      <w:szCs w:val="20"/>
+                    </w:rPr>
+                    <w:t>–</w:t>
+                  </w:r>
+                  <w:r>
+                    <w:rPr>
+                      <w:rFonts w:ascii="Calibri" w:hAnsi="Calibri" w:cs="Arial"/>
+                      <w:b/>
+                      <w:bCs/>
+                      <w:sz w:val="20"/>
+                      <w:szCs w:val="20"/>
+                    </w:rPr>
+                    <w:t xml:space="preserve"> </w:t>
+                  </w:r>
+                  <w:r>
+                    <w:rPr>
+                      <w:rFonts w:ascii="Calibri" w:hAnsi="Calibri" w:cs="Arial"/>
+                      <w:b/>
+                      <w:bCs/>
+                      <w:sz w:val="20"/>
+                      <w:szCs w:val="20"/>
+                    </w:rPr>
+                    <w:t>Current</w:t>
                   </w:r>
                 </w:p>
               </w:tc>
@@ -1690,6 +1322,7 @@
               <w:tc>
                 <w:tcPr>
                   <w:tcW w:w="3429" w:type="dxa"/>
+                  <w:gridSpan w:val="2"/>
                 </w:tcPr>
                 <w:p>
                   <w:pPr>
@@ -1802,7 +1435,40 @@
                       <w:szCs w:val="20"/>
                       <w:lang w:eastAsia="en-GB"/>
                     </w:rPr>
-                    <w:t>Leading the team into assuming a culture of progressive improvement.</w:t>
+                    <w:t>Questioned the architecture and improved the interpretation of VIPER that was being used</w:t>
+                  </w:r>
+                  <w:r>
+                    <w:rPr>
+                      <w:rFonts w:ascii="Calibri" w:eastAsia="Times New Roman" w:hAnsi="Calibri" w:cs="Arial"/>
+                      <w:color w:val="000000"/>
+                      <w:spacing w:val="2"/>
+                      <w:sz w:val="20"/>
+                      <w:szCs w:val="20"/>
+                      <w:lang w:eastAsia="en-GB"/>
+                    </w:rPr>
+                    <w:t>,</w:t>
+                  </w:r>
+                  <w:r>
+                    <w:rPr>
+                      <w:rFonts w:ascii="Calibri" w:eastAsia="Times New Roman" w:hAnsi="Calibri" w:cs="Arial"/>
+                      <w:color w:val="000000"/>
+                      <w:spacing w:val="2"/>
+                      <w:sz w:val="20"/>
+                      <w:szCs w:val="20"/>
+                      <w:lang w:eastAsia="en-GB"/>
+                    </w:rPr>
+                    <w:t xml:space="preserve"> leading to a more “cleaner architecture”</w:t>
+                  </w:r>
+                  <w:r>
+                    <w:rPr>
+                      <w:rFonts w:ascii="Calibri" w:eastAsia="Times New Roman" w:hAnsi="Calibri" w:cs="Arial"/>
+                      <w:color w:val="000000"/>
+                      <w:spacing w:val="2"/>
+                      <w:sz w:val="20"/>
+                      <w:szCs w:val="20"/>
+                      <w:lang w:eastAsia="en-GB"/>
+                    </w:rPr>
+                    <w:t>.</w:t>
                   </w:r>
                 </w:p>
                 <w:p>
@@ -1832,7 +1498,29 @@
                       <w:szCs w:val="20"/>
                       <w:lang w:eastAsia="en-GB"/>
                     </w:rPr>
-                    <w:t>TDD Advocate</w:t>
+                    <w:t>Reinstituted the full test suite and introduced the concepts of TDD and pairing as well as snapshot testing</w:t>
+                  </w:r>
+                  <w:r>
+                    <w:rPr>
+                      <w:rFonts w:ascii="Calibri" w:eastAsia="Times New Roman" w:hAnsi="Calibri" w:cs="Arial"/>
+                      <w:color w:val="000000"/>
+                      <w:spacing w:val="2"/>
+                      <w:sz w:val="20"/>
+                      <w:szCs w:val="20"/>
+                      <w:lang w:eastAsia="en-GB"/>
+                    </w:rPr>
+                    <w:t xml:space="preserve"> and code reviews</w:t>
+                  </w:r>
+                  <w:r>
+                    <w:rPr>
+                      <w:rFonts w:ascii="Calibri" w:eastAsia="Times New Roman" w:hAnsi="Calibri" w:cs="Arial"/>
+                      <w:color w:val="000000"/>
+                      <w:spacing w:val="2"/>
+                      <w:sz w:val="20"/>
+                      <w:szCs w:val="20"/>
+                      <w:lang w:eastAsia="en-GB"/>
+                    </w:rPr>
+                    <w:t>.</w:t>
                   </w:r>
                 </w:p>
                 <w:p>
@@ -1864,7 +1552,40 @@
                       <w:szCs w:val="20"/>
                       <w:lang w:eastAsia="en-GB"/>
                     </w:rPr>
-                    <w:t>Worked closely with software development and testing team members to design and develop robust solutions to meet client requirements for functionality, scalability and performance.</w:t>
+                    <w:t>Started knowing almost nothing about Obj</w:t>
+                  </w:r>
+                  <w:r>
+                    <w:rPr>
+                      <w:rFonts w:ascii="Calibri" w:eastAsia="Times New Roman" w:hAnsi="Calibri" w:cs="Arial"/>
+                      <w:color w:val="000000"/>
+                      <w:spacing w:val="2"/>
+                      <w:sz w:val="20"/>
+                      <w:szCs w:val="20"/>
+                      <w:lang w:eastAsia="en-GB"/>
+                    </w:rPr>
+                    <w:t>ective-</w:t>
+                  </w:r>
+                  <w:r>
+                    <w:rPr>
+                      <w:rFonts w:ascii="Calibri" w:eastAsia="Times New Roman" w:hAnsi="Calibri" w:cs="Arial"/>
+                      <w:color w:val="000000"/>
+                      <w:spacing w:val="2"/>
+                      <w:sz w:val="20"/>
+                      <w:szCs w:val="20"/>
+                      <w:lang w:eastAsia="en-GB"/>
+                    </w:rPr>
+                    <w:t>C and with the fear that it could be a blocker, happy to see that it was not the case</w:t>
+                  </w:r>
+                  <w:r>
+                    <w:rPr>
+                      <w:rFonts w:ascii="Calibri" w:eastAsia="Times New Roman" w:hAnsi="Calibri" w:cs="Arial"/>
+                      <w:color w:val="000000"/>
+                      <w:spacing w:val="2"/>
+                      <w:sz w:val="20"/>
+                      <w:szCs w:val="20"/>
+                      <w:lang w:eastAsia="en-GB"/>
+                    </w:rPr>
+                    <w:t>.</w:t>
                   </w:r>
                 </w:p>
                 <w:p>
@@ -1896,85 +1617,72 @@
                       <w:szCs w:val="20"/>
                       <w:lang w:eastAsia="en-GB"/>
                     </w:rPr>
-                    <w:t xml:space="preserve">Solved conflicts between coworkers in a search of a </w:t>
-                  </w:r>
-                  <w:bookmarkStart w:id="0" w:name="OLE_LINK1"/>
-                  <w:bookmarkStart w:id="1" w:name="OLE_LINK2"/>
-                  <w:r>
-                    <w:rPr>
-                      <w:rFonts w:ascii="Calibri" w:eastAsia="Times New Roman" w:hAnsi="Calibri" w:cs="Arial"/>
-                      <w:color w:val="000000"/>
-                      <w:spacing w:val="2"/>
-                      <w:sz w:val="20"/>
-                      <w:szCs w:val="20"/>
-                      <w:lang w:eastAsia="en-GB"/>
-                    </w:rPr>
-                    <w:t>friendly</w:t>
-                  </w:r>
-                  <w:r>
-                    <w:rPr>
-                      <w:rFonts w:ascii="Calibri" w:eastAsia="Times New Roman" w:hAnsi="Calibri" w:cs="Arial"/>
-                      <w:color w:val="000000"/>
-                      <w:spacing w:val="2"/>
-                      <w:sz w:val="20"/>
-                      <w:szCs w:val="20"/>
-                      <w:lang w:eastAsia="en-GB"/>
-                    </w:rPr>
-                    <w:t xml:space="preserve"> </w:t>
-                  </w:r>
-                  <w:bookmarkEnd w:id="0"/>
-                  <w:bookmarkEnd w:id="1"/>
-                  <w:r>
-                    <w:rPr>
-                      <w:rFonts w:ascii="Calibri" w:eastAsia="Times New Roman" w:hAnsi="Calibri" w:cs="Arial"/>
-                      <w:color w:val="000000"/>
-                      <w:spacing w:val="2"/>
-                      <w:sz w:val="20"/>
-                      <w:szCs w:val="20"/>
-                      <w:lang w:eastAsia="en-GB"/>
-                    </w:rPr>
-                    <w:t>work environment.</w:t>
-                  </w:r>
-                </w:p>
-                <w:p>
-                  <w:pPr>
-                    <w:framePr w:hSpace="180" w:wrap="around" w:vAnchor="text" w:hAnchor="margin" w:xAlign="center" w:y="-219"/>
-                    <w:numPr>
-                      <w:ilvl w:val="0"/>
-                      <w:numId w:val="6"/>
-                    </w:numPr>
-                    <w:autoSpaceDE w:val="0"/>
-                    <w:autoSpaceDN w:val="0"/>
-                    <w:adjustRightInd w:val="0"/>
-                    <w:spacing w:line="276" w:lineRule="auto"/>
-                    <w:rPr>
-                      <w:rFonts w:ascii="Calibri" w:eastAsia="Times New Roman" w:hAnsi="Calibri" w:cs="Arial"/>
-                      <w:color w:val="000000"/>
-                      <w:spacing w:val="2"/>
-                      <w:sz w:val="20"/>
-                      <w:szCs w:val="20"/>
-                      <w:lang w:eastAsia="en-GB"/>
-                    </w:rPr>
-                  </w:pPr>
-                  <w:r>
-                    <w:rPr>
-                      <w:rFonts w:ascii="Calibri" w:eastAsia="Times New Roman" w:hAnsi="Calibri" w:cs="Arial"/>
-                      <w:color w:val="000000"/>
-                      <w:spacing w:val="2"/>
-                      <w:sz w:val="20"/>
-                      <w:szCs w:val="20"/>
-                      <w:lang w:eastAsia="en-GB"/>
-                    </w:rPr>
-                    <w:t>Prepared detailed reports on updates to project specifications, progress, identified conflicts and team activities.</w:t>
+                    <w:t xml:space="preserve">Used </w:t>
+                  </w:r>
+                  <w:r>
+                    <w:rPr>
+                      <w:rFonts w:ascii="Calibri" w:eastAsia="Times New Roman" w:hAnsi="Calibri" w:cs="Arial"/>
+                      <w:color w:val="000000"/>
+                      <w:spacing w:val="2"/>
+                      <w:sz w:val="20"/>
+                      <w:szCs w:val="20"/>
+                      <w:lang w:eastAsia="en-GB"/>
+                    </w:rPr>
+                    <w:t>“</w:t>
+                  </w:r>
+                  <w:r>
+                    <w:rPr>
+                      <w:rFonts w:ascii="Calibri" w:eastAsia="Times New Roman" w:hAnsi="Calibri" w:cs="Arial"/>
+                      <w:color w:val="000000"/>
+                      <w:spacing w:val="2"/>
+                      <w:sz w:val="20"/>
+                      <w:szCs w:val="20"/>
+                      <w:lang w:eastAsia="en-GB"/>
+                    </w:rPr>
+                    <w:t>modern</w:t>
+                  </w:r>
+                  <w:r>
+                    <w:rPr>
+                      <w:rFonts w:ascii="Calibri" w:eastAsia="Times New Roman" w:hAnsi="Calibri" w:cs="Arial"/>
+                      <w:color w:val="000000"/>
+                      <w:spacing w:val="2"/>
+                      <w:sz w:val="20"/>
+                      <w:szCs w:val="20"/>
+                      <w:lang w:eastAsia="en-GB"/>
+                    </w:rPr>
+                    <w:t>”</w:t>
+                  </w:r>
+                  <w:r>
+                    <w:rPr>
+                      <w:rFonts w:ascii="Calibri" w:eastAsia="Times New Roman" w:hAnsi="Calibri" w:cs="Arial"/>
+                      <w:color w:val="000000"/>
+                      <w:spacing w:val="2"/>
+                      <w:sz w:val="20"/>
+                      <w:szCs w:val="20"/>
+                      <w:lang w:eastAsia="en-GB"/>
+                    </w:rPr>
+                    <w:t xml:space="preserve"> language </w:t>
+                  </w:r>
+                  <w:r>
+                    <w:rPr>
+                      <w:rFonts w:ascii="Calibri" w:eastAsia="Times New Roman" w:hAnsi="Calibri" w:cs="Arial"/>
+                      <w:color w:val="000000"/>
+                      <w:spacing w:val="2"/>
+                      <w:sz w:val="20"/>
+                      <w:szCs w:val="20"/>
+                      <w:lang w:eastAsia="en-GB"/>
+                    </w:rPr>
+                    <w:t>constructs such as generics for reducing the amount of code needed to implement new features.</w:t>
                   </w:r>
                 </w:p>
               </w:tc>
             </w:tr>
           </w:tbl>
+          <w:p/>
           <w:tbl>
             <w:tblPr>
               <w:tblStyle w:val="TableGrid"/>
-              <w:tblpPr w:leftFromText="180" w:rightFromText="180" w:vertAnchor="text" w:horzAnchor="margin" w:tblpY="311"/>
+              <w:tblpPr w:leftFromText="180" w:rightFromText="180" w:vertAnchor="text" w:horzAnchor="margin" w:tblpY="208"/>
               <w:tblOverlap w:val="never"/>
               <w:tblW w:w="0" w:type="auto"/>
               <w:tblBorders>
@@ -1988,8 +1696,8 @@
               <w:tblLook w:val="04A0" w:firstRow="1" w:lastRow="0" w:firstColumn="1" w:lastColumn="0" w:noHBand="0" w:noVBand="1"/>
             </w:tblPr>
             <w:tblGrid>
-              <w:gridCol w:w="3429"/>
-              <w:gridCol w:w="1045"/>
+              <w:gridCol w:w="2835"/>
+              <w:gridCol w:w="1819"/>
               <w:gridCol w:w="1866"/>
             </w:tblGrid>
             <w:tr>
@@ -1998,7 +1706,7 @@
               </w:trPr>
               <w:tc>
                 <w:tcPr>
-                  <w:tcW w:w="3429" w:type="dxa"/>
+                  <w:tcW w:w="2835" w:type="dxa"/>
                 </w:tcPr>
                 <w:p>
                   <w:pPr>
@@ -2008,6 +1716,8 @@
                       <w:szCs w:val="22"/>
                     </w:rPr>
                   </w:pPr>
+                  <w:bookmarkStart w:id="0" w:name="OLE_LINK3"/>
+                  <w:bookmarkStart w:id="1" w:name="OLE_LINK4"/>
                   <w:r>
                     <w:rPr>
                       <w:rFonts w:ascii="Arial" w:hAnsi="Arial" w:cs="Arial"/>
@@ -2016,7 +1726,7 @@
                       <w:sz w:val="22"/>
                       <w:szCs w:val="22"/>
                     </w:rPr>
-                    <w:t>iOS</w:t>
+                    <w:t xml:space="preserve">Lead </w:t>
                   </w:r>
                   <w:r>
                     <w:rPr>
@@ -2026,13 +1736,23 @@
                       <w:sz w:val="22"/>
                       <w:szCs w:val="22"/>
                     </w:rPr>
+                    <w:t>iOS</w:t>
+                  </w:r>
+                  <w:r>
+                    <w:rPr>
+                      <w:rFonts w:ascii="Arial" w:hAnsi="Arial" w:cs="Arial"/>
+                      <w:b/>
+                      <w:bCs/>
+                      <w:sz w:val="22"/>
+                      <w:szCs w:val="22"/>
+                    </w:rPr>
                     <w:t xml:space="preserve"> Engineer</w:t>
                   </w:r>
                 </w:p>
               </w:tc>
               <w:tc>
                 <w:tcPr>
-                  <w:tcW w:w="1045" w:type="dxa"/>
+                  <w:tcW w:w="1819" w:type="dxa"/>
                 </w:tcPr>
                 <w:p>
                   <w:pPr>
@@ -2044,7 +1764,6 @@
                       <w:szCs w:val="20"/>
                     </w:rPr>
                   </w:pPr>
-                  <w:proofErr w:type="spellStart"/>
                   <w:r>
                     <w:rPr>
                       <w:rFonts w:ascii="Calibri" w:hAnsi="Calibri" w:cs="Arial"/>
@@ -2053,9 +1772,8 @@
                       <w:sz w:val="20"/>
                       <w:szCs w:val="20"/>
                     </w:rPr>
-                    <w:t>Zappware</w:t>
-                  </w:r>
-                  <w:proofErr w:type="spellEnd"/>
+                    <w:t>Nexx4 @</w:t>
+                  </w:r>
                   <w:r>
                     <w:rPr>
                       <w:rFonts w:ascii="Calibri" w:hAnsi="Calibri" w:cs="Arial"/>
@@ -2064,27 +1782,7 @@
                       <w:sz w:val="20"/>
                       <w:szCs w:val="20"/>
                     </w:rPr>
-                    <w:t xml:space="preserve"> Freelance</w:t>
-                  </w:r>
-                  <w:r>
-                    <w:rPr>
-                      <w:rFonts w:ascii="Calibri" w:hAnsi="Calibri" w:cs="Arial"/>
-                      <w:b/>
-                      <w:bCs/>
-                      <w:sz w:val="20"/>
-                      <w:szCs w:val="20"/>
-                    </w:rPr>
-                    <w:t xml:space="preserve"> </w:t>
-                  </w:r>
-                  <w:r>
-                    <w:rPr>
-                      <w:rFonts w:ascii="Calibri" w:hAnsi="Calibri" w:cs="Arial"/>
-                      <w:b/>
-                      <w:bCs/>
-                      <w:sz w:val="20"/>
-                      <w:szCs w:val="20"/>
-                    </w:rPr>
-                    <w:t>Level6</w:t>
+                    <w:t>Zappware</w:t>
                   </w:r>
                 </w:p>
               </w:tc>
@@ -2097,6 +1795,8 @@
                     <w:jc w:val="right"/>
                     <w:rPr>
                       <w:rFonts w:ascii="Calibri" w:hAnsi="Calibri" w:cs="Arial"/>
+                      <w:b/>
+                      <w:bCs/>
                       <w:sz w:val="20"/>
                       <w:szCs w:val="20"/>
                     </w:rPr>
@@ -2109,11 +1809,43 @@
                       <w:sz w:val="20"/>
                       <w:szCs w:val="20"/>
                     </w:rPr>
-                    <w:t>10/2018 - Current</w:t>
+                    <w:t>8/</w:t>
                   </w:r>
                   <w:r>
                     <w:rPr>
                       <w:rFonts w:ascii="Calibri" w:hAnsi="Calibri" w:cs="Arial"/>
+                      <w:b/>
+                      <w:bCs/>
+                      <w:sz w:val="20"/>
+                      <w:szCs w:val="20"/>
+                    </w:rPr>
+                    <w:t>20</w:t>
+                  </w:r>
+                  <w:r>
+                    <w:rPr>
+                      <w:rFonts w:ascii="Calibri" w:hAnsi="Calibri" w:cs="Arial"/>
+                      <w:b/>
+                      <w:bCs/>
+                      <w:sz w:val="20"/>
+                      <w:szCs w:val="20"/>
+                    </w:rPr>
+                    <w:t xml:space="preserve">20 </w:t>
+                  </w:r>
+                  <w:r>
+                    <w:rPr>
+                      <w:rFonts w:ascii="Calibri" w:hAnsi="Calibri" w:cs="Arial"/>
+                      <w:b/>
+                      <w:bCs/>
+                      <w:sz w:val="20"/>
+                      <w:szCs w:val="20"/>
+                    </w:rPr>
+                    <w:t>–</w:t>
+                  </w:r>
+                  <w:r>
+                    <w:rPr>
+                      <w:rFonts w:ascii="Calibri" w:hAnsi="Calibri" w:cs="Arial"/>
+                      <w:b/>
+                      <w:bCs/>
                       <w:sz w:val="20"/>
                       <w:szCs w:val="20"/>
                     </w:rPr>
@@ -2122,52 +1854,54 @@
                   <w:r>
                     <w:rPr>
                       <w:rFonts w:ascii="Calibri" w:hAnsi="Calibri" w:cs="Arial"/>
-                      <w:sz w:val="20"/>
-                      <w:szCs w:val="20"/>
-                    </w:rPr>
-                    <w:t>201</w:t>
-                  </w:r>
-                  <w:r>
+                      <w:b/>
+                      <w:bCs/>
+                      <w:sz w:val="20"/>
+                      <w:szCs w:val="20"/>
+                    </w:rPr>
+                    <w:t>06/2021</w:t>
+                  </w:r>
+                </w:p>
+              </w:tc>
+            </w:tr>
+            <w:tr>
+              <w:trPr>
+                <w:trHeight w:val="270"/>
+              </w:trPr>
+              <w:tc>
+                <w:tcPr>
+                  <w:tcW w:w="2835" w:type="dxa"/>
+                </w:tcPr>
+                <w:p>
+                  <w:pPr>
+                    <w:rPr>
+                      <w:rFonts w:ascii="Arial" w:hAnsi="Arial" w:cs="Arial"/>
+                      <w:sz w:val="22"/>
+                      <w:szCs w:val="22"/>
+                    </w:rPr>
+                  </w:pPr>
+                </w:p>
+              </w:tc>
+              <w:tc>
+                <w:tcPr>
+                  <w:tcW w:w="1819" w:type="dxa"/>
+                </w:tcPr>
+                <w:p>
+                  <w:pPr>
                     <w:rPr>
                       <w:rFonts w:ascii="Calibri" w:hAnsi="Calibri" w:cs="Arial"/>
-                      <w:sz w:val="20"/>
-                      <w:szCs w:val="20"/>
-                    </w:rPr>
-                    <w:t>5</w:t>
-                  </w:r>
-                  <w:r>
-                    <w:rPr>
-                      <w:rFonts w:ascii="Calibri" w:hAnsi="Calibri" w:cs="Arial"/>
-                      <w:sz w:val="20"/>
-                      <w:szCs w:val="20"/>
-                    </w:rPr>
-                    <w:t xml:space="preserve"> </w:t>
-                  </w:r>
-                  <w:r>
-                    <w:rPr>
-                      <w:rFonts w:ascii="Calibri" w:hAnsi="Calibri" w:cs="Arial"/>
-                      <w:sz w:val="20"/>
-                      <w:szCs w:val="20"/>
-                    </w:rPr>
-                    <w:t>-</w:t>
-                  </w:r>
-                  <w:r>
-                    <w:rPr>
-                      <w:rFonts w:ascii="Calibri" w:hAnsi="Calibri" w:cs="Arial"/>
-                      <w:sz w:val="20"/>
-                      <w:szCs w:val="20"/>
-                    </w:rPr>
-                    <w:t xml:space="preserve"> 201</w:t>
-                  </w:r>
-                  <w:r>
-                    <w:rPr>
-                      <w:rFonts w:ascii="Calibri" w:hAnsi="Calibri" w:cs="Arial"/>
-                      <w:sz w:val="20"/>
-                      <w:szCs w:val="20"/>
-                    </w:rPr>
-                    <w:t>7</w:t>
-                  </w:r>
+                      <w:b/>
+                      <w:bCs/>
+                      <w:sz w:val="20"/>
+                      <w:szCs w:val="20"/>
+                    </w:rPr>
+                  </w:pPr>
                 </w:p>
+              </w:tc>
+              <w:tc>
+                <w:tcPr>
+                  <w:tcW w:w="1866" w:type="dxa"/>
+                </w:tcPr>
                 <w:p>
                   <w:pPr>
                     <w:jc w:val="right"/>
@@ -2177,54 +1911,6 @@
                       <w:szCs w:val="20"/>
                     </w:rPr>
                   </w:pPr>
-                  <w:r>
-                    <w:rPr>
-                      <w:rFonts w:ascii="Calibri" w:hAnsi="Calibri" w:cs="Arial"/>
-                      <w:sz w:val="20"/>
-                      <w:szCs w:val="20"/>
-                    </w:rPr>
-                    <w:t>201</w:t>
-                  </w:r>
-                  <w:r>
-                    <w:rPr>
-                      <w:rFonts w:ascii="Calibri" w:hAnsi="Calibri" w:cs="Arial"/>
-                      <w:sz w:val="20"/>
-                      <w:szCs w:val="20"/>
-                    </w:rPr>
-                    <w:t>4</w:t>
-                  </w:r>
-                  <w:r>
-                    <w:rPr>
-                      <w:rFonts w:ascii="Calibri" w:hAnsi="Calibri" w:cs="Arial"/>
-                      <w:sz w:val="20"/>
-                      <w:szCs w:val="20"/>
-                    </w:rPr>
-                    <w:t xml:space="preserve"> </w:t>
-                  </w:r>
-                  <w:r>
-                    <w:rPr>
-                      <w:rFonts w:ascii="Calibri" w:hAnsi="Calibri" w:cs="Arial"/>
-                      <w:sz w:val="20"/>
-                      <w:szCs w:val="20"/>
-                    </w:rPr>
-                    <w:t>-</w:t>
-                  </w:r>
-                  <w:r>
-                    <w:rPr>
-                      <w:rFonts w:ascii="Calibri" w:hAnsi="Calibri" w:cs="Arial"/>
-                      <w:sz w:val="20"/>
-                      <w:szCs w:val="20"/>
-                    </w:rPr>
-                    <w:t xml:space="preserve"> 201</w:t>
-                  </w:r>
-                  <w:r>
-                    <w:rPr>
-                      <w:rFonts w:ascii="Calibri" w:hAnsi="Calibri" w:cs="Arial"/>
-                      <w:sz w:val="20"/>
-                      <w:szCs w:val="20"/>
-                    </w:rPr>
-                    <w:t>6</w:t>
-                  </w:r>
                 </w:p>
               </w:tc>
             </w:tr>
@@ -2297,6 +1983,384 @@
                       <w:szCs w:val="20"/>
                       <w:lang w:eastAsia="en-GB"/>
                     </w:rPr>
+                    <w:t>Leading the team into assuming a culture of progressive improvement.</w:t>
+                  </w:r>
+                </w:p>
+                <w:p>
+                  <w:pPr>
+                    <w:framePr w:hSpace="180" w:wrap="around" w:vAnchor="text" w:hAnchor="margin" w:xAlign="center" w:y="-219"/>
+                    <w:numPr>
+                      <w:ilvl w:val="0"/>
+                      <w:numId w:val="6"/>
+                    </w:numPr>
+                    <w:autoSpaceDE w:val="0"/>
+                    <w:autoSpaceDN w:val="0"/>
+                    <w:adjustRightInd w:val="0"/>
+                    <w:spacing w:line="276" w:lineRule="auto"/>
+                    <w:rPr>
+                      <w:rFonts w:ascii="Calibri" w:eastAsia="Times New Roman" w:hAnsi="Calibri" w:cs="Arial"/>
+                      <w:color w:val="000000"/>
+                      <w:spacing w:val="2"/>
+                      <w:sz w:val="20"/>
+                      <w:szCs w:val="20"/>
+                      <w:lang w:eastAsia="en-GB"/>
+                    </w:rPr>
+                  </w:pPr>
+                  <w:r>
+                    <w:rPr>
+                      <w:rFonts w:ascii="Calibri" w:eastAsia="Times New Roman" w:hAnsi="Calibri" w:cs="Arial"/>
+                      <w:color w:val="000000"/>
+                      <w:spacing w:val="2"/>
+                      <w:sz w:val="20"/>
+                      <w:szCs w:val="20"/>
+                      <w:lang w:eastAsia="en-GB"/>
+                    </w:rPr>
+                    <w:t xml:space="preserve">Solved conflicts between coworkers in a search of a </w:t>
+                  </w:r>
+                  <w:bookmarkStart w:id="2" w:name="OLE_LINK1"/>
+                  <w:bookmarkStart w:id="3" w:name="OLE_LINK2"/>
+                  <w:r>
+                    <w:rPr>
+                      <w:rFonts w:ascii="Calibri" w:eastAsia="Times New Roman" w:hAnsi="Calibri" w:cs="Arial"/>
+                      <w:color w:val="000000"/>
+                      <w:spacing w:val="2"/>
+                      <w:sz w:val="20"/>
+                      <w:szCs w:val="20"/>
+                      <w:lang w:eastAsia="en-GB"/>
+                    </w:rPr>
+                    <w:t>friendly</w:t>
+                  </w:r>
+                  <w:r>
+                    <w:rPr>
+                      <w:rFonts w:ascii="Calibri" w:eastAsia="Times New Roman" w:hAnsi="Calibri" w:cs="Arial"/>
+                      <w:color w:val="000000"/>
+                      <w:spacing w:val="2"/>
+                      <w:sz w:val="20"/>
+                      <w:szCs w:val="20"/>
+                      <w:lang w:eastAsia="en-GB"/>
+                    </w:rPr>
+                    <w:t xml:space="preserve"> </w:t>
+                  </w:r>
+                  <w:bookmarkEnd w:id="2"/>
+                  <w:bookmarkEnd w:id="3"/>
+                  <w:r>
+                    <w:rPr>
+                      <w:rFonts w:ascii="Calibri" w:eastAsia="Times New Roman" w:hAnsi="Calibri" w:cs="Arial"/>
+                      <w:color w:val="000000"/>
+                      <w:spacing w:val="2"/>
+                      <w:sz w:val="20"/>
+                      <w:szCs w:val="20"/>
+                      <w:lang w:eastAsia="en-GB"/>
+                    </w:rPr>
+                    <w:t>work environment.</w:t>
+                  </w:r>
+                </w:p>
+                <w:p>
+                  <w:pPr>
+                    <w:framePr w:hSpace="180" w:wrap="around" w:vAnchor="text" w:hAnchor="margin" w:xAlign="center" w:y="-219"/>
+                    <w:numPr>
+                      <w:ilvl w:val="0"/>
+                      <w:numId w:val="6"/>
+                    </w:numPr>
+                    <w:autoSpaceDE w:val="0"/>
+                    <w:autoSpaceDN w:val="0"/>
+                    <w:adjustRightInd w:val="0"/>
+                    <w:spacing w:line="276" w:lineRule="auto"/>
+                    <w:rPr>
+                      <w:rFonts w:ascii="Calibri" w:eastAsia="Times New Roman" w:hAnsi="Calibri" w:cs="Arial"/>
+                      <w:color w:val="000000"/>
+                      <w:spacing w:val="2"/>
+                      <w:sz w:val="20"/>
+                      <w:szCs w:val="20"/>
+                      <w:lang w:eastAsia="en-GB"/>
+                    </w:rPr>
+                  </w:pPr>
+                  <w:r>
+                    <w:rPr>
+                      <w:rFonts w:ascii="Calibri" w:eastAsia="Times New Roman" w:hAnsi="Calibri" w:cs="Arial"/>
+                      <w:color w:val="000000"/>
+                      <w:spacing w:val="2"/>
+                      <w:sz w:val="20"/>
+                      <w:szCs w:val="20"/>
+                      <w:lang w:eastAsia="en-GB"/>
+                    </w:rPr>
+                    <w:t>Prepared detailed reports on updates to project specifications, progress, identified conflicts and team activities.</w:t>
+                  </w:r>
+                </w:p>
+              </w:tc>
+            </w:tr>
+          </w:tbl>
+          <w:tbl>
+            <w:tblPr>
+              <w:tblStyle w:val="TableGrid"/>
+              <w:tblpPr w:leftFromText="180" w:rightFromText="180" w:vertAnchor="text" w:horzAnchor="margin" w:tblpY="311"/>
+              <w:tblOverlap w:val="never"/>
+              <w:tblW w:w="0" w:type="auto"/>
+              <w:tblBorders>
+                <w:top w:val="none" w:sz="0" w:space="0" w:color="auto"/>
+                <w:left w:val="none" w:sz="0" w:space="0" w:color="auto"/>
+                <w:bottom w:val="none" w:sz="0" w:space="0" w:color="auto"/>
+                <w:right w:val="none" w:sz="0" w:space="0" w:color="auto"/>
+                <w:insideH w:val="none" w:sz="0" w:space="0" w:color="auto"/>
+                <w:insideV w:val="none" w:sz="0" w:space="0" w:color="auto"/>
+              </w:tblBorders>
+              <w:tblLook w:val="04A0" w:firstRow="1" w:lastRow="0" w:firstColumn="1" w:lastColumn="0" w:noHBand="0" w:noVBand="1"/>
+            </w:tblPr>
+            <w:tblGrid>
+              <w:gridCol w:w="2835"/>
+              <w:gridCol w:w="1819"/>
+              <w:gridCol w:w="1866"/>
+            </w:tblGrid>
+            <w:tr>
+              <w:trPr>
+                <w:trHeight w:val="270"/>
+              </w:trPr>
+              <w:tc>
+                <w:tcPr>
+                  <w:tcW w:w="2835" w:type="dxa"/>
+                </w:tcPr>
+                <w:bookmarkEnd w:id="0"/>
+                <w:bookmarkEnd w:id="1"/>
+                <w:p>
+                  <w:pPr>
+                    <w:rPr>
+                      <w:rFonts w:ascii="Arial" w:hAnsi="Arial" w:cs="Arial"/>
+                      <w:sz w:val="22"/>
+                      <w:szCs w:val="22"/>
+                    </w:rPr>
+                  </w:pPr>
+                  <w:r>
+                    <w:rPr>
+                      <w:rFonts w:ascii="Arial" w:hAnsi="Arial" w:cs="Arial"/>
+                      <w:b/>
+                      <w:bCs/>
+                      <w:sz w:val="22"/>
+                      <w:szCs w:val="22"/>
+                    </w:rPr>
+                    <w:t>iOS</w:t>
+                  </w:r>
+                  <w:r>
+                    <w:rPr>
+                      <w:rFonts w:ascii="Arial" w:hAnsi="Arial" w:cs="Arial"/>
+                      <w:b/>
+                      <w:bCs/>
+                      <w:sz w:val="22"/>
+                      <w:szCs w:val="22"/>
+                    </w:rPr>
+                    <w:t xml:space="preserve"> Engineer</w:t>
+                  </w:r>
+                </w:p>
+              </w:tc>
+              <w:tc>
+                <w:tcPr>
+                  <w:tcW w:w="1819" w:type="dxa"/>
+                </w:tcPr>
+                <w:p>
+                  <w:pPr>
+                    <w:rPr>
+                      <w:rFonts w:ascii="Calibri" w:hAnsi="Calibri" w:cs="Arial"/>
+                      <w:b/>
+                      <w:bCs/>
+                      <w:sz w:val="20"/>
+                      <w:szCs w:val="20"/>
+                    </w:rPr>
+                  </w:pPr>
+                  <w:r>
+                    <w:rPr>
+                      <w:rFonts w:ascii="Calibri" w:hAnsi="Calibri" w:cs="Arial"/>
+                      <w:b/>
+                      <w:bCs/>
+                      <w:sz w:val="20"/>
+                      <w:szCs w:val="20"/>
+                    </w:rPr>
+                    <w:t>Nexx4 @</w:t>
+                  </w:r>
+                  <w:r>
+                    <w:rPr>
+                      <w:rFonts w:ascii="Calibri" w:hAnsi="Calibri" w:cs="Arial"/>
+                      <w:b/>
+                      <w:bCs/>
+                      <w:sz w:val="20"/>
+                      <w:szCs w:val="20"/>
+                    </w:rPr>
+                    <w:t>Zappware Freelance</w:t>
+                  </w:r>
+                </w:p>
+                <w:p>
+                  <w:pPr>
+                    <w:rPr>
+                      <w:rFonts w:ascii="Calibri" w:hAnsi="Calibri" w:cs="Arial"/>
+                      <w:b/>
+                      <w:bCs/>
+                      <w:sz w:val="20"/>
+                      <w:szCs w:val="20"/>
+                    </w:rPr>
+                  </w:pPr>
+                  <w:r>
+                    <w:rPr>
+                      <w:rFonts w:ascii="Calibri" w:hAnsi="Calibri" w:cs="Arial"/>
+                      <w:b/>
+                      <w:bCs/>
+                      <w:sz w:val="20"/>
+                      <w:szCs w:val="20"/>
+                    </w:rPr>
+                    <w:t>Level6</w:t>
+                  </w:r>
+                </w:p>
+              </w:tc>
+              <w:tc>
+                <w:tcPr>
+                  <w:tcW w:w="1866" w:type="dxa"/>
+                </w:tcPr>
+                <w:p>
+                  <w:pPr>
+                    <w:jc w:val="right"/>
+                    <w:rPr>
+                      <w:rFonts w:ascii="Calibri" w:hAnsi="Calibri" w:cs="Arial"/>
+                      <w:sz w:val="20"/>
+                      <w:szCs w:val="20"/>
+                    </w:rPr>
+                  </w:pPr>
+                  <w:r>
+                    <w:rPr>
+                      <w:rFonts w:ascii="Calibri" w:hAnsi="Calibri" w:cs="Arial"/>
+                      <w:sz w:val="20"/>
+                      <w:szCs w:val="20"/>
+                    </w:rPr>
+                    <w:t>201</w:t>
+                  </w:r>
+                  <w:r>
+                    <w:rPr>
+                      <w:rFonts w:ascii="Calibri" w:hAnsi="Calibri" w:cs="Arial"/>
+                      <w:sz w:val="20"/>
+                      <w:szCs w:val="20"/>
+                    </w:rPr>
+                    <w:t>4</w:t>
+                  </w:r>
+                  <w:r>
+                    <w:rPr>
+                      <w:rFonts w:ascii="Calibri" w:hAnsi="Calibri" w:cs="Arial"/>
+                      <w:sz w:val="20"/>
+                      <w:szCs w:val="20"/>
+                    </w:rPr>
+                    <w:t xml:space="preserve"> </w:t>
+                  </w:r>
+                  <w:r>
+                    <w:rPr>
+                      <w:rFonts w:ascii="Calibri" w:hAnsi="Calibri" w:cs="Arial"/>
+                      <w:sz w:val="20"/>
+                      <w:szCs w:val="20"/>
+                    </w:rPr>
+                    <w:t>–</w:t>
+                  </w:r>
+                  <w:r>
+                    <w:rPr>
+                      <w:rFonts w:ascii="Calibri" w:hAnsi="Calibri" w:cs="Arial"/>
+                      <w:sz w:val="20"/>
+                      <w:szCs w:val="20"/>
+                    </w:rPr>
+                    <w:t xml:space="preserve"> </w:t>
+                  </w:r>
+                  <w:r>
+                    <w:rPr>
+                      <w:rFonts w:ascii="Calibri" w:hAnsi="Calibri" w:cs="Arial"/>
+                      <w:sz w:val="20"/>
+                      <w:szCs w:val="20"/>
+                    </w:rPr>
+                    <w:t>2021</w:t>
+                  </w:r>
+                </w:p>
+                <w:p>
+                  <w:pPr>
+                    <w:jc w:val="right"/>
+                    <w:rPr>
+                      <w:rFonts w:ascii="Calibri" w:hAnsi="Calibri" w:cs="Arial"/>
+                      <w:sz w:val="20"/>
+                      <w:szCs w:val="20"/>
+                    </w:rPr>
+                  </w:pPr>
+                </w:p>
+                <w:p>
+                  <w:pPr>
+                    <w:jc w:val="right"/>
+                    <w:rPr>
+                      <w:rFonts w:ascii="Calibri" w:hAnsi="Calibri" w:cs="Arial"/>
+                      <w:sz w:val="20"/>
+                      <w:szCs w:val="20"/>
+                    </w:rPr>
+                  </w:pPr>
+                </w:p>
+              </w:tc>
+            </w:tr>
+          </w:tbl>
+          <w:p>
+            <w:pPr>
+              <w:spacing w:line="276" w:lineRule="auto"/>
+              <w:rPr>
+                <w:rFonts w:ascii="Arial" w:eastAsia="Times New Roman" w:hAnsi="Arial" w:cs="Arial"/>
+                <w:color w:val="000000"/>
+                <w:spacing w:val="2"/>
+                <w:sz w:val="18"/>
+                <w:szCs w:val="18"/>
+                <w:lang w:eastAsia="en-GB"/>
+              </w:rPr>
+            </w:pPr>
+          </w:p>
+          <w:tbl>
+            <w:tblPr>
+              <w:tblStyle w:val="TableGrid"/>
+              <w:tblW w:w="6551" w:type="dxa"/>
+              <w:tblCellSpacing w:w="20" w:type="dxa"/>
+              <w:tblBorders>
+                <w:top w:val="none" w:sz="0" w:space="0" w:color="auto"/>
+                <w:left w:val="none" w:sz="0" w:space="0" w:color="auto"/>
+                <w:bottom w:val="none" w:sz="0" w:space="0" w:color="auto"/>
+                <w:right w:val="none" w:sz="0" w:space="0" w:color="auto"/>
+                <w:insideH w:val="none" w:sz="0" w:space="0" w:color="auto"/>
+                <w:insideV w:val="none" w:sz="0" w:space="0" w:color="auto"/>
+              </w:tblBorders>
+              <w:tblLook w:val="04A0" w:firstRow="1" w:lastRow="0" w:firstColumn="1" w:lastColumn="0" w:noHBand="0" w:noVBand="1"/>
+            </w:tblPr>
+            <w:tblGrid>
+              <w:gridCol w:w="6551"/>
+            </w:tblGrid>
+            <w:tr>
+              <w:trPr>
+                <w:trHeight w:val="104"/>
+                <w:tblCellSpacing w:w="20" w:type="dxa"/>
+              </w:trPr>
+              <w:tc>
+                <w:tcPr>
+                  <w:tcW w:w="6471" w:type="dxa"/>
+                  <w:vAlign w:val="center"/>
+                </w:tcPr>
+                <w:p>
+                  <w:pPr>
+                    <w:pStyle w:val="ListParagraph"/>
+                    <w:framePr w:hSpace="180" w:wrap="around" w:vAnchor="text" w:hAnchor="margin" w:xAlign="center" w:y="-219"/>
+                    <w:numPr>
+                      <w:ilvl w:val="0"/>
+                      <w:numId w:val="6"/>
+                    </w:numPr>
+                    <w:spacing w:line="276" w:lineRule="auto"/>
+                    <w:rPr>
+                      <w:rFonts w:ascii="Calibri" w:eastAsia="Times New Roman" w:hAnsi="Calibri" w:cs="Arial"/>
+                      <w:color w:val="000000"/>
+                      <w:spacing w:val="2"/>
+                      <w:sz w:val="20"/>
+                      <w:szCs w:val="20"/>
+                      <w:lang w:eastAsia="en-GB"/>
+                    </w:rPr>
+                  </w:pPr>
+                  <w:r>
+                    <w:rPr>
+                      <w:rFonts w:ascii="Calibri" w:eastAsia="Times New Roman" w:hAnsi="Calibri" w:cs="Arial"/>
+                      <w:color w:val="000000"/>
+                      <w:spacing w:val="2"/>
+                      <w:sz w:val="20"/>
+                      <w:szCs w:val="20"/>
+                      <w:lang w:eastAsia="en-GB"/>
+                    </w:rPr>
                     <w:t>Creating concept-to-market apps (</w:t>
                   </w:r>
                   <w:r>
@@ -2308,7 +2372,18 @@
                       <w:szCs w:val="20"/>
                       <w:lang w:eastAsia="en-GB"/>
                     </w:rPr>
-                    <w:t>12</w:t>
+                    <w:t>1</w:t>
+                  </w:r>
+                  <w:r>
+                    <w:rPr>
+                      <w:rFonts w:ascii="Calibri" w:eastAsia="Times New Roman" w:hAnsi="Calibri" w:cs="Arial"/>
+                      <w:color w:val="000000"/>
+                      <w:spacing w:val="2"/>
+                      <w:sz w:val="20"/>
+                      <w:szCs w:val="20"/>
+                      <w:lang w:eastAsia="en-GB"/>
+                    </w:rPr>
+                    <w:t>2</w:t>
                   </w:r>
                   <w:r>
                     <w:rPr>
@@ -2476,55 +2551,6 @@
                       <w:lang w:eastAsia="en-GB"/>
                     </w:rPr>
                     <w:t>Full development of features from design to implementation.</w:t>
-                  </w:r>
-                </w:p>
-                <w:p>
-                  <w:pPr>
-                    <w:framePr w:hSpace="180" w:wrap="around" w:vAnchor="text" w:hAnchor="margin" w:xAlign="center" w:y="-219"/>
-                    <w:rPr>
-                      <w:rFonts w:ascii="Calibri" w:eastAsia="Times New Roman" w:hAnsi="Calibri" w:cs="Arial"/>
-                      <w:color w:val="000000"/>
-                      <w:spacing w:val="2"/>
-                      <w:sz w:val="20"/>
-                      <w:szCs w:val="20"/>
-                      <w:lang w:eastAsia="en-GB"/>
-                    </w:rPr>
-                  </w:pPr>
-                </w:p>
-              </w:tc>
-            </w:tr>
-            <w:tr>
-              <w:trPr>
-                <w:trHeight w:val="96"/>
-                <w:tblCellSpacing w:w="20" w:type="dxa"/>
-              </w:trPr>
-              <w:tc>
-                <w:tcPr>
-                  <w:tcW w:w="6471" w:type="dxa"/>
-                  <w:vAlign w:val="center"/>
-                </w:tcPr>
-                <w:p>
-                  <w:pPr>
-                    <w:framePr w:hSpace="180" w:wrap="around" w:vAnchor="text" w:hAnchor="margin" w:xAlign="center" w:y="-219"/>
-                    <w:rPr>
-                      <w:rFonts w:ascii="Calibri" w:eastAsia="Times New Roman" w:hAnsi="Calibri" w:cs="Arial"/>
-                      <w:color w:val="000000"/>
-                      <w:spacing w:val="2"/>
-                      <w:sz w:val="20"/>
-                      <w:szCs w:val="20"/>
-                      <w:lang w:eastAsia="en-GB"/>
-                    </w:rPr>
-                  </w:pPr>
-                  <w:r>
-                    <w:rPr>
-                      <w:rFonts w:ascii="Calibri" w:eastAsia="Times New Roman" w:hAnsi="Calibri" w:cs="Arial"/>
-                      <w:color w:val="000000"/>
-                      <w:spacing w:val="2"/>
-                      <w:sz w:val="20"/>
-                      <w:szCs w:val="20"/>
-                      <w:lang w:eastAsia="en-GB"/>
-                    </w:rPr>
-                    <w:t>Experience working with:</w:t>
                   </w:r>
                 </w:p>
               </w:tc>
@@ -2548,7 +2574,6 @@
                       <w:numId w:val="7"/>
                     </w:numPr>
                     <w:spacing w:line="276" w:lineRule="auto"/>
-                    <w:ind w:left="340"/>
                     <w:rPr>
                       <w:rFonts w:ascii="Calibri" w:eastAsia="Times New Roman" w:hAnsi="Calibri" w:cs="Arial"/>
                       <w:color w:val="000000"/>
@@ -2616,6 +2641,19 @@
                       <w:lang w:eastAsia="en-GB"/>
                     </w:rPr>
                     <w:t>MVVM</w:t>
+                  </w:r>
+                  <w:r>
+                    <w:rPr>
+                      <w:rFonts w:ascii="Calibri" w:eastAsia="Times New Roman" w:hAnsi="Calibri" w:cs="Arial"/>
+                      <w:b/>
+                      <w:bCs/>
+                      <w:color w:val="000000"/>
+                      <w:spacing w:val="2"/>
+                      <w:sz w:val="20"/>
+                      <w:szCs w:val="20"/>
+                      <w:lang w:eastAsia="en-GB"/>
+                    </w:rPr>
+                    <w:t>, VIPER</w:t>
                   </w:r>
                   <w:r>
                     <w:rPr>
@@ -2638,7 +2676,6 @@
                       <w:numId w:val="7"/>
                     </w:numPr>
                     <w:spacing w:line="276" w:lineRule="auto"/>
-                    <w:ind w:left="340"/>
                     <w:rPr>
                       <w:rFonts w:ascii="Calibri" w:eastAsia="Times New Roman" w:hAnsi="Calibri" w:cs="Arial"/>
                       <w:color w:val="000000"/>
@@ -2669,7 +2706,6 @@
                       <w:numId w:val="7"/>
                     </w:numPr>
                     <w:spacing w:line="276" w:lineRule="auto"/>
-                    <w:ind w:left="340"/>
                     <w:rPr>
                       <w:rFonts w:ascii="Calibri" w:eastAsia="Times New Roman" w:hAnsi="Calibri" w:cs="Arial"/>
                       <w:color w:val="000000"/>
@@ -2752,7 +2788,6 @@
                       <w:numId w:val="7"/>
                     </w:numPr>
                     <w:spacing w:line="276" w:lineRule="auto"/>
-                    <w:ind w:left="340"/>
                     <w:rPr>
                       <w:rFonts w:ascii="Calibri" w:eastAsia="Times New Roman" w:hAnsi="Calibri" w:cs="Arial"/>
                       <w:color w:val="000000"/>
@@ -2822,7 +2857,6 @@
                       <w:numId w:val="7"/>
                     </w:numPr>
                     <w:spacing w:line="276" w:lineRule="auto"/>
-                    <w:ind w:left="340"/>
                     <w:rPr>
                       <w:rFonts w:ascii="Calibri" w:eastAsia="Times New Roman" w:hAnsi="Calibri" w:cs="Arial"/>
                       <w:color w:val="000000"/>
@@ -2941,6 +2975,58 @@
                     </w:rPr>
                     <w:t>Nimble</w:t>
                   </w:r>
+                  <w:r>
+                    <w:rPr>
+                      <w:rFonts w:ascii="Calibri" w:eastAsia="Times New Roman" w:hAnsi="Calibri" w:cs="Arial"/>
+                      <w:i/>
+                      <w:iCs/>
+                      <w:color w:val="000000"/>
+                      <w:spacing w:val="2"/>
+                      <w:sz w:val="20"/>
+                      <w:szCs w:val="20"/>
+                      <w:lang w:eastAsia="en-GB"/>
+                    </w:rPr>
+                    <w:t xml:space="preserve"> </w:t>
+                  </w:r>
+                  <w:r>
+                    <w:rPr>
+                      <w:rFonts w:ascii="Calibri" w:eastAsia="Times New Roman" w:hAnsi="Calibri" w:cs="Arial"/>
+                      <w:color w:val="000000"/>
+                      <w:spacing w:val="2"/>
+                      <w:sz w:val="20"/>
+                      <w:szCs w:val="20"/>
+                      <w:lang w:eastAsia="en-GB"/>
+                    </w:rPr>
+                    <w:t>and</w:t>
+                  </w:r>
+                  <w:r>
+                    <w:rPr>
+                      <w:rFonts w:ascii="Calibri" w:eastAsia="Times New Roman" w:hAnsi="Calibri" w:cs="Arial"/>
+                      <w:i/>
+                      <w:iCs/>
+                      <w:color w:val="000000"/>
+                      <w:spacing w:val="2"/>
+                      <w:sz w:val="20"/>
+                      <w:szCs w:val="20"/>
+                      <w:lang w:eastAsia="en-GB"/>
+                    </w:rPr>
+                    <w:t xml:space="preserve"> </w:t>
+                  </w:r>
+                  <w:proofErr w:type="spellStart"/>
+                  <w:r>
+                    <w:rPr>
+                      <w:rFonts w:ascii="Calibri" w:eastAsia="Times New Roman" w:hAnsi="Calibri" w:cs="Arial"/>
+                      <w:i/>
+                      <w:iCs/>
+                      <w:color w:val="000000"/>
+                      <w:spacing w:val="2"/>
+                      <w:sz w:val="20"/>
+                      <w:szCs w:val="20"/>
+                      <w:lang w:eastAsia="en-GB"/>
+                    </w:rPr>
+                    <w:t>SnapshotTesting</w:t>
+                  </w:r>
+                  <w:proofErr w:type="spellEnd"/>
                   <w:r>
                     <w:rPr>
                       <w:rFonts w:ascii="Calibri" w:eastAsia="Times New Roman" w:hAnsi="Calibri" w:cs="Arial"/>
@@ -3058,7 +3144,29 @@
                       <w:szCs w:val="20"/>
                       <w:lang w:eastAsia="en-GB"/>
                     </w:rPr>
-                    <w:t>Maintaining legacy code and improve upon it.</w:t>
+                    <w:t>Maintaining legacy code and improv</w:t>
+                  </w:r>
+                  <w:r>
+                    <w:rPr>
+                      <w:rFonts w:ascii="Calibri" w:eastAsia="Times New Roman" w:hAnsi="Calibri" w:cs="Arial"/>
+                      <w:color w:val="000000"/>
+                      <w:spacing w:val="2"/>
+                      <w:sz w:val="20"/>
+                      <w:szCs w:val="20"/>
+                      <w:lang w:eastAsia="en-GB"/>
+                    </w:rPr>
+                    <w:t>ing</w:t>
+                  </w:r>
+                  <w:r>
+                    <w:rPr>
+                      <w:rFonts w:ascii="Calibri" w:eastAsia="Times New Roman" w:hAnsi="Calibri" w:cs="Arial"/>
+                      <w:color w:val="000000"/>
+                      <w:spacing w:val="2"/>
+                      <w:sz w:val="20"/>
+                      <w:szCs w:val="20"/>
+                      <w:lang w:eastAsia="en-GB"/>
+                    </w:rPr>
+                    <w:t xml:space="preserve"> upon it.</w:t>
                   </w:r>
                 </w:p>
                 <w:p>
@@ -3129,9 +3237,11 @@
                 <w:p>
                   <w:pPr>
                     <w:pStyle w:val="ListParagraph"/>
-                    <w:framePr w:hSpace="180" w:wrap="around" w:vAnchor="text" w:hAnchor="margin" w:xAlign="center" w:y="-219"/>
+                    <w:numPr>
+                      <w:ilvl w:val="0"/>
+                      <w:numId w:val="7"/>
+                    </w:numPr>
                     <w:spacing w:line="276" w:lineRule="auto"/>
-                    <w:ind w:left="360"/>
                     <w:rPr>
                       <w:rFonts w:ascii="Calibri" w:eastAsia="Times New Roman" w:hAnsi="Calibri" w:cs="Arial"/>
                       <w:color w:val="000000"/>
@@ -3141,29 +3251,60 @@
                       <w:lang w:eastAsia="en-GB"/>
                     </w:rPr>
                   </w:pPr>
-                </w:p>
-                <w:p>
-                  <w:pPr>
-                    <w:framePr w:hSpace="180" w:wrap="around" w:vAnchor="text" w:hAnchor="margin" w:xAlign="center" w:y="-219"/>
-                    <w:rPr>
-                      <w:rFonts w:ascii="Calibri" w:eastAsia="Times New Roman" w:hAnsi="Calibri" w:cs="Arial"/>
-                      <w:color w:val="000000"/>
-                      <w:spacing w:val="2"/>
-                      <w:sz w:val="20"/>
-                      <w:szCs w:val="20"/>
-                      <w:lang w:eastAsia="en-GB"/>
-                    </w:rPr>
-                  </w:pPr>
-                  <w:r>
-                    <w:rPr>
-                      <w:rFonts w:ascii="Calibri" w:eastAsia="Times New Roman" w:hAnsi="Calibri" w:cs="Arial"/>
-                      <w:color w:val="000000"/>
-                      <w:spacing w:val="2"/>
-                      <w:sz w:val="20"/>
-                      <w:szCs w:val="20"/>
-                      <w:lang w:eastAsia="en-GB"/>
-                    </w:rPr>
-                    <w:t>Tech Stack:</w:t>
+                  <w:r>
+                    <w:rPr>
+                      <w:rFonts w:ascii="Calibri" w:eastAsia="Times New Roman" w:hAnsi="Calibri" w:cs="Arial"/>
+                      <w:color w:val="000000"/>
+                      <w:spacing w:val="2"/>
+                      <w:sz w:val="20"/>
+                      <w:szCs w:val="20"/>
+                      <w:lang w:eastAsia="en-GB"/>
+                    </w:rPr>
+                    <w:t xml:space="preserve">TDD </w:t>
+                  </w:r>
+                  <w:r>
+                    <w:rPr>
+                      <w:rFonts w:ascii="Calibri" w:eastAsia="Times New Roman" w:hAnsi="Calibri" w:cs="Arial"/>
+                      <w:color w:val="000000"/>
+                      <w:spacing w:val="2"/>
+                      <w:sz w:val="20"/>
+                      <w:szCs w:val="20"/>
+                      <w:lang w:eastAsia="en-GB"/>
+                    </w:rPr>
+                    <w:t xml:space="preserve">and Pair </w:t>
+                  </w:r>
+                  <w:r>
+                    <w:rPr>
+                      <w:rFonts w:ascii="Calibri" w:eastAsia="Times New Roman" w:hAnsi="Calibri" w:cs="Arial"/>
+                      <w:color w:val="000000"/>
+                      <w:spacing w:val="2"/>
+                      <w:sz w:val="20"/>
+                      <w:szCs w:val="20"/>
+                      <w:lang w:eastAsia="en-GB"/>
+                    </w:rPr>
+                    <w:t>P</w:t>
+                  </w:r>
+                  <w:r>
+                    <w:rPr>
+                      <w:rFonts w:ascii="Calibri" w:eastAsia="Times New Roman" w:hAnsi="Calibri" w:cs="Arial"/>
+                      <w:color w:val="000000"/>
+                      <w:spacing w:val="2"/>
+                      <w:sz w:val="20"/>
+                      <w:szCs w:val="20"/>
+                      <w:lang w:eastAsia="en-GB"/>
+                    </w:rPr>
+                    <w:t>rogramming</w:t>
+                  </w:r>
+                  <w:r>
+                    <w:rPr>
+                      <w:rFonts w:ascii="Calibri" w:eastAsia="Times New Roman" w:hAnsi="Calibri" w:cs="Arial"/>
+                      <w:color w:val="000000"/>
+                      <w:spacing w:val="2"/>
+                      <w:sz w:val="20"/>
+                      <w:szCs w:val="20"/>
+                      <w:lang w:eastAsia="en-GB"/>
+                    </w:rPr>
+                    <w:t>.</w:t>
                   </w:r>
                 </w:p>
                 <w:p>
@@ -3174,7 +3315,6 @@
                       <w:ilvl w:val="0"/>
                       <w:numId w:val="7"/>
                     </w:numPr>
-                    <w:ind w:left="340"/>
                     <w:rPr>
                       <w:rFonts w:ascii="Calibri" w:eastAsia="Times New Roman" w:hAnsi="Calibri" w:cs="Arial"/>
                       <w:i/>
@@ -3197,7 +3337,33 @@
                       <w:szCs w:val="20"/>
                       <w:lang w:eastAsia="en-GB"/>
                     </w:rPr>
-                    <w:t xml:space="preserve">iOS, Swift, </w:t>
+                    <w:t>iOS, Swift,</w:t>
+                  </w:r>
+                  <w:r>
+                    <w:rPr>
+                      <w:rFonts w:ascii="Calibri" w:eastAsia="Times New Roman" w:hAnsi="Calibri" w:cs="Arial"/>
+                      <w:i/>
+                      <w:iCs/>
+                      <w:color w:val="000000"/>
+                      <w:spacing w:val="2"/>
+                      <w:sz w:val="20"/>
+                      <w:szCs w:val="20"/>
+                      <w:lang w:eastAsia="en-GB"/>
+                    </w:rPr>
+                    <w:t xml:space="preserve"> Objective-C,</w:t>
+                  </w:r>
+                  <w:r>
+                    <w:rPr>
+                      <w:rFonts w:ascii="Calibri" w:eastAsia="Times New Roman" w:hAnsi="Calibri" w:cs="Arial"/>
+                      <w:i/>
+                      <w:iCs/>
+                      <w:color w:val="000000"/>
+                      <w:spacing w:val="2"/>
+                      <w:sz w:val="20"/>
+                      <w:szCs w:val="20"/>
+                      <w:lang w:eastAsia="en-GB"/>
+                    </w:rPr>
+                    <w:t xml:space="preserve"> </w:t>
                   </w:r>
                   <w:proofErr w:type="spellStart"/>
                   <w:r>
@@ -3669,7 +3835,18 @@
                       <w:szCs w:val="18"/>
                       <w:lang w:eastAsia="en-GB"/>
                     </w:rPr>
-                    <w:t>5y</w:t>
+                    <w:t>6</w:t>
+                  </w:r>
+                  <w:r>
+                    <w:rPr>
+                      <w:rFonts w:ascii="Calibri" w:eastAsia="Times New Roman" w:hAnsi="Calibri" w:cs="Arial"/>
+                      <w:color w:val="000000"/>
+                      <w:spacing w:val="2"/>
+                      <w:sz w:val="18"/>
+                      <w:szCs w:val="18"/>
+                      <w:lang w:eastAsia="en-GB"/>
+                    </w:rPr>
+                    <w:t>y</w:t>
                   </w:r>
                 </w:p>
                 <w:p>
@@ -3977,116 +4154,6 @@
           </w:p>
           <w:p>
             <w:pPr>
-              <w:spacing w:line="276" w:lineRule="auto"/>
-              <w:rPr>
-                <w:rFonts w:ascii="Arial" w:hAnsi="Arial" w:cs="Arial"/>
-                <w:b/>
-                <w:bCs/>
-                <w:sz w:val="22"/>
-                <w:szCs w:val="22"/>
-              </w:rPr>
-            </w:pPr>
-            <w:r>
-              <w:rPr>
-                <w:rFonts w:ascii="Arial" w:hAnsi="Arial" w:cs="Arial"/>
-                <w:b/>
-                <w:bCs/>
-                <w:sz w:val="22"/>
-                <w:szCs w:val="22"/>
-              </w:rPr>
-              <w:t>Interests &amp; Other details</w:t>
-            </w:r>
-          </w:p>
-          <w:p>
-            <w:pPr>
-              <w:spacing w:line="276" w:lineRule="auto"/>
-              <w:rPr>
-                <w:sz w:val="20"/>
-                <w:szCs w:val="20"/>
-              </w:rPr>
-            </w:pPr>
-          </w:p>
-          <w:p>
-            <w:pPr>
-              <w:spacing w:line="276" w:lineRule="auto"/>
-              <w:rPr>
-                <w:sz w:val="20"/>
-                <w:szCs w:val="20"/>
-              </w:rPr>
-            </w:pPr>
-            <w:r>
-              <w:rPr>
-                <w:sz w:val="20"/>
-                <w:szCs w:val="20"/>
-              </w:rPr>
-              <w:t xml:space="preserve">Technology and </w:t>
-            </w:r>
-            <w:r>
-              <w:rPr>
-                <w:sz w:val="20"/>
-                <w:szCs w:val="20"/>
-              </w:rPr>
-              <w:t xml:space="preserve">personal </w:t>
-            </w:r>
-            <w:r>
-              <w:rPr>
-                <w:sz w:val="20"/>
-                <w:szCs w:val="20"/>
-              </w:rPr>
-              <w:t xml:space="preserve">growth, business, </w:t>
-            </w:r>
-            <w:r>
-              <w:rPr>
-                <w:sz w:val="20"/>
-                <w:szCs w:val="20"/>
-              </w:rPr>
-              <w:t xml:space="preserve">blockchain, </w:t>
-            </w:r>
-            <w:r>
-              <w:rPr>
-                <w:sz w:val="20"/>
-                <w:szCs w:val="20"/>
-              </w:rPr>
-              <w:t xml:space="preserve">reading, dancing, traveling, </w:t>
-            </w:r>
-            <w:r>
-              <w:rPr>
-                <w:sz w:val="20"/>
-                <w:szCs w:val="20"/>
-              </w:rPr>
-              <w:t xml:space="preserve">Cuba, </w:t>
-            </w:r>
-            <w:proofErr w:type="spellStart"/>
-            <w:r>
-              <w:rPr>
-                <w:sz w:val="20"/>
-                <w:szCs w:val="20"/>
-              </w:rPr>
-              <w:t>OpenSource</w:t>
-            </w:r>
-            <w:proofErr w:type="spellEnd"/>
-            <w:r>
-              <w:rPr>
-                <w:sz w:val="20"/>
-                <w:szCs w:val="20"/>
-              </w:rPr>
-              <w:t>, photography, teaching, videogames, AI.</w:t>
-            </w:r>
-          </w:p>
-          <w:p>
-            <w:pPr>
-              <w:spacing w:line="276" w:lineRule="auto"/>
-              <w:rPr>
-                <w:rFonts w:ascii="Arial" w:hAnsi="Arial" w:cs="Arial"/>
-                <w:b/>
-                <w:bCs/>
-                <w:sz w:val="20"/>
-                <w:szCs w:val="20"/>
-              </w:rPr>
-            </w:pPr>
-          </w:p>
-          <w:p>
-            <w:pPr>
               <w:ind w:right="227"/>
               <w:rPr>
                 <w:rFonts w:ascii="Calibri" w:hAnsi="Calibri" w:cs="Arial"/>
@@ -4100,25 +4167,37 @@
                 <w:sz w:val="20"/>
                 <w:szCs w:val="20"/>
               </w:rPr>
-              <w:t>I</w:t>
-            </w:r>
-            <w:r>
-              <w:rPr>
-                <w:rFonts w:ascii="Calibri" w:hAnsi="Calibri" w:cs="Arial"/>
-                <w:sz w:val="20"/>
-                <w:szCs w:val="20"/>
-              </w:rPr>
-              <w:t>’</w:t>
-            </w:r>
-            <w:r>
-              <w:rPr>
-                <w:rFonts w:ascii="Calibri" w:hAnsi="Calibri" w:cs="Arial"/>
-                <w:sz w:val="20"/>
-                <w:szCs w:val="20"/>
-              </w:rPr>
-              <w:t xml:space="preserve">m used to Agile environments filled with a research-intensive part. </w:t>
+              <w:t xml:space="preserve"> </w:t>
             </w:r>
           </w:p>
+        </w:tc>
+      </w:tr>
+      <w:tr>
+        <w:trPr>
+          <w:trHeight w:val="15302"/>
+        </w:trPr>
+        <w:tc>
+          <w:tcPr>
+            <w:tcW w:w="4629" w:type="dxa"/>
+          </w:tcPr>
+          <w:p>
+            <w:pPr>
+              <w:jc w:val="center"/>
+              <w:rPr>
+                <w:b/>
+                <w:bCs/>
+                <w:noProof/>
+                <w:sz w:val="40"/>
+                <w:szCs w:val="40"/>
+              </w:rPr>
+            </w:pPr>
+          </w:p>
+        </w:tc>
+        <w:tc>
+          <w:tcPr>
+            <w:tcW w:w="6767" w:type="dxa"/>
+          </w:tcPr>
+          <w:p/>
         </w:tc>
       </w:tr>
     </w:tbl>
@@ -4134,7 +4213,7 @@
 </file>
 
 <file path=word/numbering.xml><?xml version="1.0" encoding="utf-8"?>
-<w:numbering xmlns:wpc="http://schemas.microsoft.com/office/word/2010/wordprocessingCanvas" xmlns:cx="http://schemas.microsoft.com/office/drawing/2014/chartex" xmlns:cx1="http://schemas.microsoft.com/office/drawing/2015/9/8/chartex" xmlns:cx2="http://schemas.microsoft.com/office/drawing/2015/10/21/chartex" xmlns:cx3="http://schemas.microsoft.com/office/drawing/2016/5/9/chartex" xmlns:cx4="http://schemas.microsoft.com/office/drawing/2016/5/10/chartex" xmlns:cx5="http://schemas.microsoft.com/office/drawing/2016/5/11/chartex" xmlns:cx6="http://schemas.microsoft.com/office/drawing/2016/5/12/chartex" xmlns:cx7="http://schemas.microsoft.com/office/drawing/2016/5/13/chartex" xmlns:cx8="http://schemas.microsoft.com/office/drawing/2016/5/14/chartex" xmlns:mc="http://schemas.openxmlformats.org/markup-compatibility/2006" xmlns:aink="http://schemas.microsoft.com/office/drawing/2016/ink" xmlns:am3d="http://schemas.microsoft.com/office/drawing/2017/model3d" xmlns:o="urn:schemas-microsoft-com:office:office" xmlns:r="http://schemas.openxmlformats.org/officeDocument/2006/relationships" xmlns:m="http://schemas.openxmlformats.org/officeDocument/2006/math" xmlns:v="urn:schemas-microsoft-com:vml" xmlns:wp14="http://schemas.microsoft.com/office/word/2010/wordprocessingDrawing" xmlns:wp="http://schemas.openxmlformats.org/drawingml/2006/wordprocessingDrawing" xmlns:w10="urn:schemas-microsoft-com:office:word" xmlns:w="http://schemas.openxmlformats.org/wordprocessingml/2006/main" xmlns:w14="http://schemas.microsoft.com/office/word/2010/wordml" xmlns:w15="http://schemas.microsoft.com/office/word/2012/wordml" xmlns:w16cex="http://schemas.microsoft.com/office/word/2018/wordml/cex" xmlns:w16cid="http://schemas.microsoft.com/office/word/2016/wordml/cid" xmlns:w16="http://schemas.microsoft.com/office/word/2018/wordml" xmlns:w16se="http://schemas.microsoft.com/office/word/2015/wordml/symex" xmlns:wpg="http://schemas.microsoft.com/office/word/2010/wordprocessingGroup" xmlns:wpi="http://schemas.microsoft.com/office/word/2010/wordprocessingInk" xmlns:wne="http://schemas.microsoft.com/office/word/2006/wordml" xmlns:wps="http://schemas.microsoft.com/office/word/2010/wordprocessingShape" mc:Ignorable="w14 w15 w16se w16cid w16 w16cex wp14">
+<w:numbering xmlns:wpc="http://schemas.microsoft.com/office/word/2010/wordprocessingCanvas" xmlns:cx="http://schemas.microsoft.com/office/drawing/2014/chartex" xmlns:cx1="http://schemas.microsoft.com/office/drawing/2015/9/8/chartex" xmlns:cx2="http://schemas.microsoft.com/office/drawing/2015/10/21/chartex" xmlns:cx3="http://schemas.microsoft.com/office/drawing/2016/5/9/chartex" xmlns:cx4="http://schemas.microsoft.com/office/drawing/2016/5/10/chartex" xmlns:cx5="http://schemas.microsoft.com/office/drawing/2016/5/11/chartex" xmlns:cx6="http://schemas.microsoft.com/office/drawing/2016/5/12/chartex" xmlns:cx7="http://schemas.microsoft.com/office/drawing/2016/5/13/chartex" xmlns:cx8="http://schemas.microsoft.com/office/drawing/2016/5/14/chartex" xmlns:mc="http://schemas.openxmlformats.org/markup-compatibility/2006" xmlns:aink="http://schemas.microsoft.com/office/drawing/2016/ink" xmlns:am3d="http://schemas.microsoft.com/office/drawing/2017/model3d" xmlns:o="urn:schemas-microsoft-com:office:office" xmlns:r="http://schemas.openxmlformats.org/officeDocument/2006/relationships" xmlns:m="http://schemas.openxmlformats.org/officeDocument/2006/math" xmlns:v="urn:schemas-microsoft-com:vml" xmlns:wp14="http://schemas.microsoft.com/office/word/2010/wordprocessingDrawing" xmlns:wp="http://schemas.openxmlformats.org/drawingml/2006/wordprocessingDrawing" xmlns:w10="urn:schemas-microsoft-com:office:word" xmlns:w="http://schemas.openxmlformats.org/wordprocessingml/2006/main" xmlns:w14="http://schemas.microsoft.com/office/word/2010/wordml" xmlns:w15="http://schemas.microsoft.com/office/word/2012/wordml" xmlns:w16cex="http://schemas.microsoft.com/office/word/2018/wordml/cex" xmlns:w16cid="http://schemas.microsoft.com/office/word/2016/wordml/cid" xmlns:w16="http://schemas.microsoft.com/office/word/2018/wordml" xmlns:w16sdtdh="http://schemas.microsoft.com/office/word/2020/wordml/sdtdatahash" xmlns:w16se="http://schemas.microsoft.com/office/word/2015/wordml/symex" xmlns:wpg="http://schemas.microsoft.com/office/word/2010/wordprocessingGroup" xmlns:wpi="http://schemas.microsoft.com/office/word/2010/wordprocessingInk" xmlns:wne="http://schemas.microsoft.com/office/word/2006/wordml" xmlns:wps="http://schemas.microsoft.com/office/word/2010/wordprocessingShape" mc:Ignorable="w14 w15 w16se w16cid w16 w16cex w16sdtdh wp14">
   <w:abstractNum w:abstractNumId="0" w15:restartNumberingAfterBreak="0">
     <w:nsid w:val="00000001"/>
     <w:multiLevelType w:val="hybridMultilevel"/>
@@ -6200,7 +6279,7 @@
 </file>
 
 <file path=word/styles.xml><?xml version="1.0" encoding="utf-8"?>
-<w:styles xmlns:mc="http://schemas.openxmlformats.org/markup-compatibility/2006" xmlns:r="http://schemas.openxmlformats.org/officeDocument/2006/relationships" xmlns:w="http://schemas.openxmlformats.org/wordprocessingml/2006/main" xmlns:w14="http://schemas.microsoft.com/office/word/2010/wordml" xmlns:w15="http://schemas.microsoft.com/office/word/2012/wordml" xmlns:w16cex="http://schemas.microsoft.com/office/word/2018/wordml/cex" xmlns:w16cid="http://schemas.microsoft.com/office/word/2016/wordml/cid" xmlns:w16="http://schemas.microsoft.com/office/word/2018/wordml" xmlns:w16se="http://schemas.microsoft.com/office/word/2015/wordml/symex" mc:Ignorable="w14 w15 w16se w16cid w16 w16cex">
+<w:styles xmlns:mc="http://schemas.openxmlformats.org/markup-compatibility/2006" xmlns:r="http://schemas.openxmlformats.org/officeDocument/2006/relationships" xmlns:w="http://schemas.openxmlformats.org/wordprocessingml/2006/main" xmlns:w14="http://schemas.microsoft.com/office/word/2010/wordml" xmlns:w15="http://schemas.microsoft.com/office/word/2012/wordml" xmlns:w16cex="http://schemas.microsoft.com/office/word/2018/wordml/cex" xmlns:w16cid="http://schemas.microsoft.com/office/word/2016/wordml/cid" xmlns:w16="http://schemas.microsoft.com/office/word/2018/wordml" xmlns:w16sdtdh="http://schemas.microsoft.com/office/word/2020/wordml/sdtdatahash" xmlns:w16se="http://schemas.microsoft.com/office/word/2015/wordml/symex" mc:Ignorable="w14 w15 w16se w16cid w16 w16cex w16sdtdh">
   <w:docDefaults>
     <w:rPrDefault>
       <w:rPr>
@@ -6593,6 +6672,7 @@
   <w:style w:type="paragraph" w:default="1" w:styleId="Normal">
     <w:name w:val="Normal"/>
     <w:qFormat/>
+    <w:rsid w:val="00EE53F5"/>
   </w:style>
   <w:style w:type="character" w:default="1" w:styleId="DefaultParagraphFont">
     <w:name w:val="Default Paragraph Font"/>

</xml_diff>